<commit_message>
Specs updated, ward breakdown added
</commit_message>
<xml_diff>
--- a/documentation/Specs-proposal.docx
+++ b/documentation/Specs-proposal.docx
@@ -270,7 +270,7 @@
           <w:szCs w:val="22"/>
           <w:lang w:val="en-IE"/>
         </w:rPr>
-        <w:t>If required, a report can be displayed on Google Maps, to demonstrate the breakdown of campaign contributions per city area.</w:t>
+        <w:t>Some sample reports will be made available to all users demonstrating the possibilities of the application. These reports may use Google Maps and D3 to visualise the data.</w:t>
       </w:r>
     </w:p>
     <w:p>
@@ -314,7 +314,23 @@
           <w:szCs w:val="22"/>
           <w:lang w:val="en-IE"/>
         </w:rPr>
-        <w:t>The dataset to be used is a breakdown of campaign contributions for the following elections in Toronto, Canada:</w:t>
+        <w:t>The dataset to be used is a breakdown of campaign contributions</w:t>
+      </w:r>
+      <w:r>
+        <w:rPr>
+          <w:sz w:val="22"/>
+          <w:szCs w:val="22"/>
+          <w:lang w:val="en-IE"/>
+        </w:rPr>
+        <w:t xml:space="preserve"> and election results</w:t>
+      </w:r>
+      <w:r>
+        <w:rPr>
+          <w:sz w:val="22"/>
+          <w:szCs w:val="22"/>
+          <w:lang w:val="en-IE"/>
+        </w:rPr>
+        <w:t xml:space="preserve"> for the following elections in Toronto, Canada:</w:t>
       </w:r>
     </w:p>
     <w:p>
@@ -362,75 +378,8 @@
         </w:rPr>
         <w:t>Council Elections, 2006, 2010</w:t>
       </w:r>
-    </w:p>
-    <w:p>
-      <w:pPr>
-        <w:pStyle w:val="ListParagraph"/>
-        <w:numPr>
-          <w:ilvl w:val="0"/>
-          <w:numId w:val="5"/>
-        </w:numPr>
-        <w:jc w:val="left"/>
-        <w:rPr>
-          <w:sz w:val="22"/>
-          <w:szCs w:val="22"/>
-          <w:lang w:val="en-IE"/>
-        </w:rPr>
-      </w:pPr>
-      <w:r>
-        <w:rPr>
-          <w:sz w:val="22"/>
-          <w:szCs w:val="22"/>
-          <w:lang w:val="en-IE"/>
-        </w:rPr>
-        <w:t xml:space="preserve">School Board Elections, English Public, 2006, 2010 </w:t>
-      </w:r>
-    </w:p>
-    <w:p>
-      <w:pPr>
-        <w:pStyle w:val="ListParagraph"/>
-        <w:numPr>
-          <w:ilvl w:val="0"/>
-          <w:numId w:val="5"/>
-        </w:numPr>
-        <w:jc w:val="left"/>
-        <w:rPr>
-          <w:sz w:val="22"/>
-          <w:szCs w:val="22"/>
-          <w:lang w:val="en-IE"/>
-        </w:rPr>
-      </w:pPr>
-      <w:r>
-        <w:rPr>
-          <w:sz w:val="22"/>
-          <w:szCs w:val="22"/>
-          <w:lang w:val="en-IE"/>
-        </w:rPr>
-        <w:t>School Board Elections, English Catholic, 2006, 2010</w:t>
-      </w:r>
-    </w:p>
-    <w:p>
-      <w:pPr>
-        <w:pStyle w:val="ListParagraph"/>
-        <w:numPr>
-          <w:ilvl w:val="0"/>
-          <w:numId w:val="5"/>
-        </w:numPr>
-        <w:jc w:val="left"/>
-        <w:rPr>
-          <w:sz w:val="22"/>
-          <w:szCs w:val="22"/>
-          <w:lang w:val="en-IE"/>
-        </w:rPr>
-      </w:pPr>
-      <w:r>
-        <w:rPr>
-          <w:sz w:val="22"/>
-          <w:szCs w:val="22"/>
-          <w:lang w:val="en-IE"/>
-        </w:rPr>
-        <w:t>School Board Elections, French Public, 2006, 2010</w:t>
-      </w:r>
+      <w:bookmarkStart w:id="0" w:name="_GoBack"/>
+      <w:bookmarkEnd w:id="0"/>
       <w:r>
         <w:rPr>
           <w:sz w:val="22"/>
@@ -456,7 +405,7 @@
         </w:rPr>
         <w:t xml:space="preserve">All data is taken from the Open Data Initiative in Toronto, located at </w:t>
       </w:r>
-      <w:hyperlink r:id="rId6" w:history="1">
+      <w:hyperlink r:id="rId8" w:history="1">
         <w:r>
           <w:rPr>
             <w:rStyle w:val="Hyperlink"/>
@@ -473,6 +422,13 @@
         </w:rPr>
         <w:t xml:space="preserve">. The data is in Excel format. </w:t>
       </w:r>
+      <w:r>
+        <w:rPr>
+          <w:sz w:val="22"/>
+          <w:szCs w:val="22"/>
+        </w:rPr>
+        <w:br/>
+      </w:r>
     </w:p>
     <w:p>
       <w:pPr>
@@ -584,7 +540,7 @@
           <w:szCs w:val="22"/>
           <w:lang w:val="en-IE"/>
         </w:rPr>
-        <w:t xml:space="preserve">User is given a brief explanation of the datasets. </w:t>
+        <w:t>Sample reports are available for all users</w:t>
       </w:r>
     </w:p>
     <w:p>
@@ -607,7 +563,7 @@
           <w:szCs w:val="22"/>
           <w:lang w:val="en-IE"/>
         </w:rPr>
-        <w:t>User builds a report by selecting from dropdown menus or similar, filtering on the election type, candidate name, ward number, and so on</w:t>
+        <w:t xml:space="preserve">User is given a brief explanation of the datasets. </w:t>
       </w:r>
     </w:p>
     <w:p>
@@ -630,7 +586,31 @@
           <w:szCs w:val="22"/>
           <w:lang w:val="en-IE"/>
         </w:rPr>
-        <w:t>The report is built for the user and displayed on screen. Options are given to export the report as a PDF or spreadsheet.</w:t>
+        <w:t xml:space="preserve">User builds custom </w:t>
+      </w:r>
+      <w:r>
+        <w:rPr>
+          <w:sz w:val="22"/>
+          <w:szCs w:val="22"/>
+          <w:lang w:val="en-IE"/>
+        </w:rPr>
+        <w:t>report</w:t>
+      </w:r>
+      <w:r>
+        <w:rPr>
+          <w:sz w:val="22"/>
+          <w:szCs w:val="22"/>
+          <w:lang w:val="en-IE"/>
+        </w:rPr>
+        <w:t>s</w:t>
+      </w:r>
+      <w:r>
+        <w:rPr>
+          <w:sz w:val="22"/>
+          <w:szCs w:val="22"/>
+          <w:lang w:val="en-IE"/>
+        </w:rPr>
+        <w:t xml:space="preserve"> by selecting from dropdown menus or similar, filtering on the election type, candidate name, ward number, and so on</w:t>
       </w:r>
     </w:p>
     <w:p>
@@ -653,36 +633,33 @@
           <w:szCs w:val="22"/>
           <w:lang w:val="en-IE"/>
         </w:rPr>
-        <w:t>The report will also be viewable on a Google Map to show campaign contributions by city area.</w:t>
-      </w:r>
-    </w:p>
-    <w:p>
-      <w:pPr>
-        <w:ind w:left="1080"/>
-        <w:jc w:val="left"/>
-        <w:rPr>
-          <w:sz w:val="22"/>
-          <w:szCs w:val="22"/>
-          <w:lang w:val="en-IE"/>
-        </w:rPr>
-      </w:pPr>
-    </w:p>
-    <w:p>
-      <w:pPr>
-        <w:jc w:val="left"/>
-        <w:rPr>
-          <w:sz w:val="22"/>
-          <w:szCs w:val="22"/>
-          <w:lang w:val="en-IE"/>
-        </w:rPr>
-      </w:pPr>
-      <w:r>
-        <w:rPr>
-          <w:sz w:val="22"/>
-          <w:szCs w:val="22"/>
-          <w:lang w:val="en-IE"/>
-        </w:rPr>
-        <w:t>All user queries will be stored in the database and will be accessible on subsequent logins.</w:t>
+        <w:t>The report is built for the user and displayed on screen. Options are given to export the report as a PDF or spreadsheet.</w:t>
+      </w:r>
+    </w:p>
+    <w:p>
+      <w:pPr>
+        <w:jc w:val="left"/>
+        <w:rPr>
+          <w:sz w:val="22"/>
+          <w:szCs w:val="22"/>
+          <w:lang w:val="en-IE"/>
+        </w:rPr>
+      </w:pPr>
+      <w:r>
+        <w:rPr>
+          <w:sz w:val="22"/>
+          <w:szCs w:val="22"/>
+          <w:lang w:val="en-IE"/>
+        </w:rPr>
+        <w:t>All user-generated reports</w:t>
+      </w:r>
+      <w:r>
+        <w:rPr>
+          <w:sz w:val="22"/>
+          <w:szCs w:val="22"/>
+          <w:lang w:val="en-IE"/>
+        </w:rPr>
+        <w:t xml:space="preserve"> will be stored in the database and will be accessible on subsequent logins.</w:t>
       </w:r>
     </w:p>
     <w:p>
@@ -692,13 +669,28 @@
           <w:ilvl w:val="0"/>
           <w:numId w:val="4"/>
         </w:numPr>
+        <w:jc w:val="left"/>
       </w:pPr>
       <w:r>
         <w:t>Typical User Queries</w:t>
       </w:r>
-    </w:p>
-    <w:p>
-      <w:r>
+      <w:r>
+        <w:br/>
+      </w:r>
+    </w:p>
+    <w:p>
+      <w:pPr>
+        <w:jc w:val="left"/>
+        <w:rPr>
+          <w:sz w:val="22"/>
+          <w:szCs w:val="22"/>
+        </w:rPr>
+      </w:pPr>
+      <w:r>
+        <w:rPr>
+          <w:sz w:val="22"/>
+          <w:szCs w:val="22"/>
+        </w:rPr>
         <w:t>The typical report building sequence will be:</w:t>
       </w:r>
     </w:p>
@@ -709,8 +701,17 @@
           <w:ilvl w:val="0"/>
           <w:numId w:val="8"/>
         </w:numPr>
-      </w:pPr>
-      <w:r>
+        <w:jc w:val="left"/>
+        <w:rPr>
+          <w:sz w:val="22"/>
+          <w:szCs w:val="22"/>
+        </w:rPr>
+      </w:pPr>
+      <w:r>
+        <w:rPr>
+          <w:sz w:val="22"/>
+          <w:szCs w:val="22"/>
+        </w:rPr>
         <w:t>Select  a specific election (i.e. 2010 city council election)</w:t>
       </w:r>
     </w:p>
@@ -721,8 +722,17 @@
           <w:ilvl w:val="0"/>
           <w:numId w:val="8"/>
         </w:numPr>
-      </w:pPr>
-      <w:r>
+        <w:jc w:val="left"/>
+        <w:rPr>
+          <w:sz w:val="22"/>
+          <w:szCs w:val="22"/>
+        </w:rPr>
+      </w:pPr>
+      <w:r>
+        <w:rPr>
+          <w:sz w:val="22"/>
+          <w:szCs w:val="22"/>
+        </w:rPr>
         <w:t>Filter by one of the following:</w:t>
       </w:r>
     </w:p>
@@ -733,8 +743,17 @@
           <w:ilvl w:val="1"/>
           <w:numId w:val="8"/>
         </w:numPr>
-      </w:pPr>
-      <w:r>
+        <w:jc w:val="left"/>
+        <w:rPr>
+          <w:sz w:val="22"/>
+          <w:szCs w:val="22"/>
+        </w:rPr>
+      </w:pPr>
+      <w:r>
+        <w:rPr>
+          <w:sz w:val="22"/>
+          <w:szCs w:val="22"/>
+        </w:rPr>
         <w:t>Candidate name</w:t>
       </w:r>
     </w:p>
@@ -745,8 +764,17 @@
           <w:ilvl w:val="1"/>
           <w:numId w:val="8"/>
         </w:numPr>
-      </w:pPr>
-      <w:r>
+        <w:jc w:val="left"/>
+        <w:rPr>
+          <w:sz w:val="22"/>
+          <w:szCs w:val="22"/>
+        </w:rPr>
+      </w:pPr>
+      <w:r>
+        <w:rPr>
+          <w:sz w:val="22"/>
+          <w:szCs w:val="22"/>
+        </w:rPr>
         <w:t>Contributor name</w:t>
       </w:r>
     </w:p>
@@ -757,9 +785,25 @@
           <w:ilvl w:val="1"/>
           <w:numId w:val="8"/>
         </w:numPr>
-      </w:pPr>
-      <w:r>
+        <w:jc w:val="left"/>
+        <w:rPr>
+          <w:sz w:val="22"/>
+          <w:szCs w:val="22"/>
+        </w:rPr>
+      </w:pPr>
+      <w:r>
+        <w:rPr>
+          <w:sz w:val="22"/>
+          <w:szCs w:val="22"/>
+        </w:rPr>
         <w:t>Post Code</w:t>
+      </w:r>
+      <w:r>
+        <w:rPr>
+          <w:sz w:val="22"/>
+          <w:szCs w:val="22"/>
+        </w:rPr>
+        <w:t xml:space="preserve"> or Ward Name</w:t>
       </w:r>
     </w:p>
     <w:p>
@@ -769,8 +813,17 @@
           <w:ilvl w:val="1"/>
           <w:numId w:val="8"/>
         </w:numPr>
-      </w:pPr>
-      <w:r>
+        <w:jc w:val="left"/>
+        <w:rPr>
+          <w:sz w:val="22"/>
+          <w:szCs w:val="22"/>
+        </w:rPr>
+      </w:pPr>
+      <w:r>
+        <w:rPr>
+          <w:sz w:val="22"/>
+          <w:szCs w:val="22"/>
+        </w:rPr>
         <w:t>Amount of Donation</w:t>
       </w:r>
     </w:p>
@@ -781,8 +834,17 @@
           <w:ilvl w:val="1"/>
           <w:numId w:val="8"/>
         </w:numPr>
-      </w:pPr>
-      <w:r>
+        <w:jc w:val="left"/>
+        <w:rPr>
+          <w:sz w:val="22"/>
+          <w:szCs w:val="22"/>
+        </w:rPr>
+      </w:pPr>
+      <w:r>
+        <w:rPr>
+          <w:sz w:val="22"/>
+          <w:szCs w:val="22"/>
+        </w:rPr>
         <w:t>Contribution type (personal, services, etc.)</w:t>
       </w:r>
     </w:p>
@@ -793,12 +855,19 @@
           <w:ilvl w:val="0"/>
           <w:numId w:val="8"/>
         </w:numPr>
-      </w:pPr>
-      <w:r>
+        <w:jc w:val="left"/>
+        <w:rPr>
+          <w:sz w:val="22"/>
+          <w:szCs w:val="22"/>
+        </w:rPr>
+      </w:pPr>
+      <w:r>
+        <w:rPr>
+          <w:sz w:val="22"/>
+          <w:szCs w:val="22"/>
+        </w:rPr>
         <w:t>Create report and display on screen</w:t>
       </w:r>
-      <w:bookmarkStart w:id="0" w:name="_GoBack"/>
-      <w:bookmarkEnd w:id="0"/>
     </w:p>
     <w:p>
       <w:pPr>
@@ -807,20 +876,17 @@
           <w:ilvl w:val="0"/>
           <w:numId w:val="8"/>
         </w:numPr>
-      </w:pPr>
-      <w:r>
-        <w:t>Show report on Google Maps</w:t>
-      </w:r>
-    </w:p>
-    <w:p>
-      <w:pPr>
-        <w:pStyle w:val="ListParagraph"/>
-        <w:numPr>
-          <w:ilvl w:val="0"/>
-          <w:numId w:val="8"/>
-        </w:numPr>
-      </w:pPr>
-      <w:r>
+        <w:jc w:val="left"/>
+        <w:rPr>
+          <w:sz w:val="22"/>
+          <w:szCs w:val="22"/>
+        </w:rPr>
+      </w:pPr>
+      <w:r>
+        <w:rPr>
+          <w:sz w:val="22"/>
+          <w:szCs w:val="22"/>
+        </w:rPr>
         <w:t>Export report in alternative format</w:t>
       </w:r>
     </w:p>
@@ -831,6 +897,7 @@
           <w:ilvl w:val="0"/>
           <w:numId w:val="4"/>
         </w:numPr>
+        <w:jc w:val="left"/>
       </w:pPr>
       <w:r>
         <w:t>D</w:t>
@@ -846,8 +913,387 @@
       </w:r>
     </w:p>
     <w:p>
-      <w:r>
-        <w:t>sfsd</w:t>
+      <w:pPr>
+        <w:rPr>
+          <w:sz w:val="22"/>
+          <w:szCs w:val="22"/>
+        </w:rPr>
+      </w:pPr>
+      <w:r>
+        <w:rPr>
+          <w:sz w:val="22"/>
+          <w:szCs w:val="22"/>
+        </w:rPr>
+        <w:br/>
+      </w:r>
+      <w:r>
+        <w:rPr>
+          <w:sz w:val="22"/>
+          <w:szCs w:val="22"/>
+        </w:rPr>
+        <w:t>Toronto is divided into 44 electoral wards. Each ward is has 42 subdivisions, numbered 1-34 and then 93-99.</w:t>
+      </w:r>
+    </w:p>
+    <w:p>
+      <w:pPr>
+        <w:ind w:left="360"/>
+        <w:jc w:val="left"/>
+        <w:rPr>
+          <w:b/>
+          <w:i/>
+          <w:sz w:val="22"/>
+          <w:szCs w:val="22"/>
+        </w:rPr>
+      </w:pPr>
+      <w:r>
+        <w:rPr>
+          <w:b/>
+          <w:i/>
+          <w:sz w:val="22"/>
+          <w:szCs w:val="22"/>
+        </w:rPr>
+        <w:t>Mayoral Election 2006 / 2010</w:t>
+      </w:r>
+    </w:p>
+    <w:p>
+      <w:pPr>
+        <w:pStyle w:val="ListParagraph"/>
+        <w:numPr>
+          <w:ilvl w:val="0"/>
+          <w:numId w:val="9"/>
+        </w:numPr>
+        <w:jc w:val="left"/>
+        <w:rPr>
+          <w:sz w:val="22"/>
+          <w:szCs w:val="22"/>
+        </w:rPr>
+      </w:pPr>
+      <w:r>
+        <w:rPr>
+          <w:sz w:val="22"/>
+          <w:szCs w:val="22"/>
+        </w:rPr>
+        <w:t>Each candidate runs in all 44 city wards and an individual vote count for each ward and each subdivision are given. Totals for each subdivision and an overall total are given</w:t>
+      </w:r>
+    </w:p>
+    <w:p>
+      <w:pPr>
+        <w:pStyle w:val="ListParagraph"/>
+        <w:numPr>
+          <w:ilvl w:val="0"/>
+          <w:numId w:val="9"/>
+        </w:numPr>
+        <w:jc w:val="left"/>
+        <w:rPr>
+          <w:sz w:val="22"/>
+          <w:szCs w:val="22"/>
+        </w:rPr>
+      </w:pPr>
+      <w:r>
+        <w:rPr>
+          <w:sz w:val="22"/>
+          <w:szCs w:val="22"/>
+        </w:rPr>
+        <w:t>Campaign contributions are not listed with a ward number as the candidate runs in all wards</w:t>
+      </w:r>
+    </w:p>
+    <w:p>
+      <w:pPr>
+        <w:pStyle w:val="ListParagraph"/>
+        <w:numPr>
+          <w:ilvl w:val="0"/>
+          <w:numId w:val="9"/>
+        </w:numPr>
+        <w:jc w:val="left"/>
+        <w:rPr>
+          <w:sz w:val="22"/>
+          <w:szCs w:val="22"/>
+        </w:rPr>
+      </w:pPr>
+      <w:r>
+        <w:rPr>
+          <w:sz w:val="22"/>
+          <w:szCs w:val="22"/>
+        </w:rPr>
+        <w:t>Campaign contributors are listed by postcod</w:t>
+      </w:r>
+      <w:r>
+        <w:rPr>
+          <w:sz w:val="22"/>
+          <w:szCs w:val="22"/>
+        </w:rPr>
+        <w:t>e, amount donated, contribution type (i.e. cash) and candidate donated to</w:t>
+      </w:r>
+      <w:r>
+        <w:rPr>
+          <w:sz w:val="22"/>
+          <w:szCs w:val="22"/>
+        </w:rPr>
+        <w:br/>
+      </w:r>
+    </w:p>
+    <w:p>
+      <w:pPr>
+        <w:jc w:val="left"/>
+        <w:rPr>
+          <w:sz w:val="22"/>
+          <w:szCs w:val="22"/>
+        </w:rPr>
+      </w:pPr>
+    </w:p>
+    <w:p>
+      <w:pPr>
+        <w:pStyle w:val="ListParagraph"/>
+        <w:jc w:val="left"/>
+        <w:rPr>
+          <w:sz w:val="22"/>
+          <w:szCs w:val="22"/>
+        </w:rPr>
+      </w:pPr>
+    </w:p>
+    <w:p>
+      <w:pPr>
+        <w:ind w:left="360"/>
+        <w:jc w:val="left"/>
+        <w:rPr>
+          <w:b/>
+          <w:i/>
+          <w:sz w:val="22"/>
+          <w:szCs w:val="22"/>
+        </w:rPr>
+      </w:pPr>
+      <w:r>
+        <w:rPr>
+          <w:b/>
+          <w:i/>
+          <w:sz w:val="22"/>
+          <w:szCs w:val="22"/>
+        </w:rPr>
+        <w:t>Council Elections 2006 / 2010</w:t>
+      </w:r>
+    </w:p>
+    <w:p>
+      <w:pPr>
+        <w:pStyle w:val="ListParagraph"/>
+        <w:numPr>
+          <w:ilvl w:val="0"/>
+          <w:numId w:val="10"/>
+        </w:numPr>
+        <w:jc w:val="left"/>
+        <w:rPr>
+          <w:sz w:val="22"/>
+          <w:szCs w:val="22"/>
+        </w:rPr>
+      </w:pPr>
+      <w:r>
+        <w:rPr>
+          <w:sz w:val="22"/>
+          <w:szCs w:val="22"/>
+        </w:rPr>
+        <w:t xml:space="preserve">Each candidate runs in </w:t>
+      </w:r>
+      <w:r>
+        <w:rPr>
+          <w:sz w:val="22"/>
+          <w:szCs w:val="22"/>
+        </w:rPr>
+        <w:t>1</w:t>
+      </w:r>
+      <w:r>
+        <w:rPr>
+          <w:sz w:val="22"/>
+          <w:szCs w:val="22"/>
+        </w:rPr>
+        <w:t xml:space="preserve"> ward and an individual vote count for </w:t>
+      </w:r>
+      <w:r>
+        <w:rPr>
+          <w:sz w:val="22"/>
+          <w:szCs w:val="22"/>
+        </w:rPr>
+        <w:t>that</w:t>
+      </w:r>
+      <w:r>
+        <w:rPr>
+          <w:sz w:val="22"/>
+          <w:szCs w:val="22"/>
+        </w:rPr>
+        <w:t xml:space="preserve"> ward and each subdivision are given. Totals for each subdivision and an overall total </w:t>
+      </w:r>
+      <w:r>
+        <w:rPr>
+          <w:sz w:val="22"/>
+          <w:szCs w:val="22"/>
+        </w:rPr>
+        <w:t xml:space="preserve">for that ward </w:t>
+      </w:r>
+      <w:r>
+        <w:rPr>
+          <w:sz w:val="22"/>
+          <w:szCs w:val="22"/>
+        </w:rPr>
+        <w:t>are given</w:t>
+      </w:r>
+    </w:p>
+    <w:p>
+      <w:pPr>
+        <w:pStyle w:val="ListParagraph"/>
+        <w:numPr>
+          <w:ilvl w:val="0"/>
+          <w:numId w:val="10"/>
+        </w:numPr>
+        <w:jc w:val="left"/>
+        <w:rPr>
+          <w:sz w:val="22"/>
+          <w:szCs w:val="22"/>
+        </w:rPr>
+      </w:pPr>
+      <w:r>
+        <w:rPr>
+          <w:sz w:val="22"/>
+          <w:szCs w:val="22"/>
+        </w:rPr>
+        <w:t>Campaign contributo</w:t>
+      </w:r>
+      <w:r>
+        <w:rPr>
+          <w:sz w:val="22"/>
+          <w:szCs w:val="22"/>
+        </w:rPr>
+        <w:t>rs are listed by postcode,</w:t>
+      </w:r>
+      <w:r>
+        <w:rPr>
+          <w:sz w:val="22"/>
+          <w:szCs w:val="22"/>
+        </w:rPr>
+        <w:t xml:space="preserve"> ward</w:t>
+      </w:r>
+      <w:r>
+        <w:rPr>
+          <w:sz w:val="22"/>
+          <w:szCs w:val="22"/>
+        </w:rPr>
+        <w:t xml:space="preserve"> number</w:t>
+      </w:r>
+      <w:r>
+        <w:rPr>
+          <w:sz w:val="22"/>
+          <w:szCs w:val="22"/>
+        </w:rPr>
+        <w:t>, amount donated, contribution type (i.e. cash) and candidate donated to</w:t>
+      </w:r>
+      <w:r>
+        <w:rPr>
+          <w:sz w:val="22"/>
+          <w:szCs w:val="22"/>
+        </w:rPr>
+        <w:br/>
+      </w:r>
+    </w:p>
+    <w:p>
+      <w:pPr>
+        <w:jc w:val="left"/>
+        <w:rPr>
+          <w:b/>
+          <w:i/>
+          <w:sz w:val="22"/>
+          <w:szCs w:val="22"/>
+        </w:rPr>
+      </w:pPr>
+      <w:r>
+        <w:rPr>
+          <w:b/>
+          <w:i/>
+          <w:sz w:val="22"/>
+          <w:szCs w:val="22"/>
+        </w:rPr>
+        <w:t>Sample Reports to be created</w:t>
+      </w:r>
+    </w:p>
+    <w:p>
+      <w:pPr>
+        <w:pStyle w:val="ListParagraph"/>
+        <w:numPr>
+          <w:ilvl w:val="0"/>
+          <w:numId w:val="11"/>
+        </w:numPr>
+        <w:jc w:val="left"/>
+        <w:rPr>
+          <w:sz w:val="22"/>
+          <w:szCs w:val="22"/>
+        </w:rPr>
+      </w:pPr>
+      <w:r>
+        <w:rPr>
+          <w:sz w:val="22"/>
+          <w:szCs w:val="22"/>
+        </w:rPr>
+        <w:t>A report which maps the campaign contributions to the Mayoral and Council races using the postcode as key identifier – i.e. which areas contributed most money during the election campaign? (raw data and heat map)</w:t>
+      </w:r>
+      <w:r>
+        <w:rPr>
+          <w:sz w:val="22"/>
+          <w:szCs w:val="22"/>
+        </w:rPr>
+        <w:br/>
+        <w:t xml:space="preserve"> </w:t>
+      </w:r>
+    </w:p>
+    <w:p>
+      <w:pPr>
+        <w:pStyle w:val="ListParagraph"/>
+        <w:numPr>
+          <w:ilvl w:val="0"/>
+          <w:numId w:val="11"/>
+        </w:numPr>
+        <w:jc w:val="left"/>
+        <w:rPr>
+          <w:sz w:val="22"/>
+          <w:szCs w:val="22"/>
+        </w:rPr>
+      </w:pPr>
+      <w:r>
+        <w:rPr>
+          <w:sz w:val="22"/>
+          <w:szCs w:val="22"/>
+        </w:rPr>
+        <w:t>A report which shows the correlation between the total amount of contributions made and the number of votes cast for a specific candidate – i.e. does a higher level of campaign contributions translate into more votes for that candidate? (raw data)</w:t>
+      </w:r>
+      <w:r>
+        <w:rPr>
+          <w:sz w:val="22"/>
+          <w:szCs w:val="22"/>
+        </w:rPr>
+        <w:br/>
+      </w:r>
+    </w:p>
+    <w:p>
+      <w:pPr>
+        <w:pStyle w:val="ListParagraph"/>
+        <w:numPr>
+          <w:ilvl w:val="0"/>
+          <w:numId w:val="11"/>
+        </w:numPr>
+        <w:jc w:val="left"/>
+        <w:rPr>
+          <w:sz w:val="22"/>
+          <w:szCs w:val="22"/>
+        </w:rPr>
+      </w:pPr>
+      <w:r>
+        <w:rPr>
+          <w:sz w:val="22"/>
+          <w:szCs w:val="22"/>
+        </w:rPr>
+        <w:t xml:space="preserve"> </w:t>
+      </w:r>
+      <w:r>
+        <w:rPr>
+          <w:sz w:val="22"/>
+          <w:szCs w:val="22"/>
+        </w:rPr>
+        <w:t>A report which shows the increase or decrease of campaign contributions per ward from 2006 to 2010 – i.e. how has the amount of money donated to candidates change from one election to the next? (raw data, bar chart)</w:t>
       </w:r>
     </w:p>
     <w:p>
@@ -864,7 +1310,7 @@
     </w:p>
     <w:p>
       <w:r>
-        <w:t>sdfs</w:t>
+        <w:t>TBD</w:t>
       </w:r>
     </w:p>
     <w:p>
@@ -876,12 +1322,18 @@
         </w:numPr>
       </w:pPr>
       <w:r>
-        <w:t>Decide what data manipulation is required – (C# bit)</w:t>
-      </w:r>
-    </w:p>
-    <w:p>
-      <w:r>
-        <w:t>asd</w:t>
+        <w:t>Decide what data ma</w:t>
+      </w:r>
+      <w:r>
+        <w:t>nipulation is required – (C#</w:t>
+      </w:r>
+      <w:r>
+        <w:t>)</w:t>
+      </w:r>
+    </w:p>
+    <w:p>
+      <w:r>
+        <w:t>TBD</w:t>
       </w:r>
     </w:p>
     <w:p>
@@ -893,12 +1345,18 @@
         </w:numPr>
       </w:pPr>
       <w:r>
-        <w:t>Design interface to the database – (asp bit)</w:t>
-      </w:r>
-    </w:p>
-    <w:p>
-      <w:r>
-        <w:t>ad</w:t>
+        <w:t>Design interface to the database – (</w:t>
+      </w:r>
+      <w:r>
+        <w:t>ASP MVC</w:t>
+      </w:r>
+      <w:r>
+        <w:t>)</w:t>
+      </w:r>
+    </w:p>
+    <w:p>
+      <w:r>
+        <w:t>TBD</w:t>
       </w:r>
     </w:p>
     <w:p>
@@ -916,7 +1374,10 @@
         <w:t xml:space="preserve"> (</w:t>
       </w:r>
       <w:r>
-        <w:t>asp)</w:t>
+        <w:t>ASP MVC</w:t>
+      </w:r>
+      <w:r>
+        <w:t>)</w:t>
       </w:r>
     </w:p>
     <w:p>
@@ -1035,9 +1496,9 @@
       </w:pPr>
     </w:p>
     <w:sectPr>
-      <w:headerReference w:type="default" r:id="rId7"/>
-      <w:headerReference w:type="first" r:id="rId8"/>
-      <w:footerReference w:type="first" r:id="rId9"/>
+      <w:headerReference w:type="default" r:id="rId9"/>
+      <w:headerReference w:type="first" r:id="rId10"/>
+      <w:footerReference w:type="first" r:id="rId11"/>
       <w:pgSz w:w="12240" w:h="15840" w:code="1"/>
       <w:pgMar w:top="1440" w:right="1797" w:bottom="1440" w:left="1797" w:header="709" w:footer="709" w:gutter="0"/>
       <w:cols w:space="708"/>
@@ -1048,6 +1509,31 @@
 </w:document>
 </file>
 
+<file path=word/endnotes.xml><?xml version="1.0" encoding="utf-8"?>
+<w:endnotes xmlns:wpc="http://schemas.microsoft.com/office/word/2010/wordprocessingCanvas" xmlns:mc="http://schemas.openxmlformats.org/markup-compatibility/2006" xmlns:o="urn:schemas-microsoft-com:office:office" xmlns:r="http://schemas.openxmlformats.org/officeDocument/2006/relationships" xmlns:m="http://schemas.openxmlformats.org/officeDocument/2006/math" xmlns:v="urn:schemas-microsoft-com:vml" xmlns:wp14="http://schemas.microsoft.com/office/word/2010/wordprocessingDrawing" xmlns:wp="http://schemas.openxmlformats.org/drawingml/2006/wordprocessingDrawing" xmlns:w10="urn:schemas-microsoft-com:office:word" xmlns:w="http://schemas.openxmlformats.org/wordprocessingml/2006/main" xmlns:w14="http://schemas.microsoft.com/office/word/2010/wordml" xmlns:wpg="http://schemas.microsoft.com/office/word/2010/wordprocessingGroup" xmlns:wpi="http://schemas.microsoft.com/office/word/2010/wordprocessingInk" xmlns:wne="http://schemas.microsoft.com/office/word/2006/wordml" xmlns:wps="http://schemas.microsoft.com/office/word/2010/wordprocessingShape" mc:Ignorable="w14 wp14">
+  <w:endnote w:type="separator" w:id="-1">
+    <w:p>
+      <w:pPr>
+        <w:spacing w:after="0" w:line="240" w:lineRule="auto"/>
+      </w:pPr>
+      <w:r>
+        <w:separator/>
+      </w:r>
+    </w:p>
+  </w:endnote>
+  <w:endnote w:type="continuationSeparator" w:id="0">
+    <w:p>
+      <w:pPr>
+        <w:spacing w:after="0" w:line="240" w:lineRule="auto"/>
+      </w:pPr>
+      <w:r>
+        <w:continuationSeparator/>
+      </w:r>
+    </w:p>
+  </w:endnote>
+</w:endnotes>
+</file>
+
 <file path=word/footer1.xml><?xml version="1.0" encoding="utf-8"?>
 <w:ftr xmlns:wpc="http://schemas.microsoft.com/office/word/2010/wordprocessingCanvas" xmlns:mc="http://schemas.openxmlformats.org/markup-compatibility/2006" xmlns:o="urn:schemas-microsoft-com:office:office" xmlns:r="http://schemas.openxmlformats.org/officeDocument/2006/relationships" xmlns:m="http://schemas.openxmlformats.org/officeDocument/2006/math" xmlns:v="urn:schemas-microsoft-com:vml" xmlns:wp14="http://schemas.microsoft.com/office/word/2010/wordprocessingDrawing" xmlns:wp="http://schemas.openxmlformats.org/drawingml/2006/wordprocessingDrawing" xmlns:w10="urn:schemas-microsoft-com:office:word" xmlns:w="http://schemas.openxmlformats.org/wordprocessingml/2006/main" xmlns:w14="http://schemas.microsoft.com/office/word/2010/wordml" xmlns:wpg="http://schemas.microsoft.com/office/word/2010/wordprocessingGroup" xmlns:wpi="http://schemas.microsoft.com/office/word/2010/wordprocessingInk" xmlns:wne="http://schemas.microsoft.com/office/word/2006/wordml" xmlns:wps="http://schemas.microsoft.com/office/word/2010/wordprocessingShape" mc:Ignorable="w14 wp14">
   <w:p>
@@ -1095,6 +1581,31 @@
 </w:ftr>
 </file>
 
+<file path=word/footnotes.xml><?xml version="1.0" encoding="utf-8"?>
+<w:footnotes xmlns:wpc="http://schemas.microsoft.com/office/word/2010/wordprocessingCanvas" xmlns:mc="http://schemas.openxmlformats.org/markup-compatibility/2006" xmlns:o="urn:schemas-microsoft-com:office:office" xmlns:r="http://schemas.openxmlformats.org/officeDocument/2006/relationships" xmlns:m="http://schemas.openxmlformats.org/officeDocument/2006/math" xmlns:v="urn:schemas-microsoft-com:vml" xmlns:wp14="http://schemas.microsoft.com/office/word/2010/wordprocessingDrawing" xmlns:wp="http://schemas.openxmlformats.org/drawingml/2006/wordprocessingDrawing" xmlns:w10="urn:schemas-microsoft-com:office:word" xmlns:w="http://schemas.openxmlformats.org/wordprocessingml/2006/main" xmlns:w14="http://schemas.microsoft.com/office/word/2010/wordml" xmlns:wpg="http://schemas.microsoft.com/office/word/2010/wordprocessingGroup" xmlns:wpi="http://schemas.microsoft.com/office/word/2010/wordprocessingInk" xmlns:wne="http://schemas.microsoft.com/office/word/2006/wordml" xmlns:wps="http://schemas.microsoft.com/office/word/2010/wordprocessingShape" mc:Ignorable="w14 wp14">
+  <w:footnote w:type="separator" w:id="-1">
+    <w:p>
+      <w:pPr>
+        <w:spacing w:after="0" w:line="240" w:lineRule="auto"/>
+      </w:pPr>
+      <w:r>
+        <w:separator/>
+      </w:r>
+    </w:p>
+  </w:footnote>
+  <w:footnote w:type="continuationSeparator" w:id="0">
+    <w:p>
+      <w:pPr>
+        <w:spacing w:after="0" w:line="240" w:lineRule="auto"/>
+      </w:pPr>
+      <w:r>
+        <w:continuationSeparator/>
+      </w:r>
+    </w:p>
+  </w:footnote>
+</w:footnotes>
+</file>
+
 <file path=word/header1.xml><?xml version="1.0" encoding="utf-8"?>
 <w:hdr xmlns:wpc="http://schemas.microsoft.com/office/word/2010/wordprocessingCanvas" xmlns:mc="http://schemas.openxmlformats.org/markup-compatibility/2006" xmlns:o="urn:schemas-microsoft-com:office:office" xmlns:r="http://schemas.openxmlformats.org/officeDocument/2006/relationships" xmlns:m="http://schemas.openxmlformats.org/officeDocument/2006/math" xmlns:v="urn:schemas-microsoft-com:vml" xmlns:wp14="http://schemas.microsoft.com/office/word/2010/wordprocessingDrawing" xmlns:wp="http://schemas.openxmlformats.org/drawingml/2006/wordprocessingDrawing" xmlns:w10="urn:schemas-microsoft-com:office:word" xmlns:w="http://schemas.openxmlformats.org/wordprocessingml/2006/main" xmlns:w14="http://schemas.microsoft.com/office/word/2010/wordml" xmlns:wpg="http://schemas.microsoft.com/office/word/2010/wordprocessingGroup" xmlns:wpi="http://schemas.microsoft.com/office/word/2010/wordprocessingInk" xmlns:wne="http://schemas.microsoft.com/office/word/2006/wordml" xmlns:wps="http://schemas.microsoft.com/office/word/2010/wordprocessingShape" mc:Ignorable="w14 wp14">
   <w:p>
@@ -1109,25 +1620,7 @@
       <w:rPr>
         <w:lang w:val="en-IE"/>
       </w:rPr>
-      <w:t>Enterprise</w:t>
-    </w:r>
-    <w:r>
-      <w:rPr>
-        <w:lang w:val="en-IE"/>
-      </w:rPr>
-      <w:t xml:space="preserve"> Frameworks </w:t>
-    </w:r>
-    <w:r>
-      <w:rPr>
-        <w:lang w:val="en-IE"/>
-      </w:rPr>
-      <w:t xml:space="preserve">Group </w:t>
-    </w:r>
-    <w:r>
-      <w:rPr>
-        <w:lang w:val="en-IE"/>
-      </w:rPr>
-      <w:t>Project</w:t>
+      <w:t>Enterprise Frameworks Group Project</w:t>
     </w:r>
   </w:p>
 </w:hdr>
@@ -1147,31 +1640,7 @@
       <w:rPr>
         <w:lang w:val="en-IE"/>
       </w:rPr>
-      <w:t xml:space="preserve"> </w:t>
-    </w:r>
-    <w:r>
-      <w:rPr>
-        <w:lang w:val="en-IE"/>
-      </w:rPr>
-      <w:t>Enterprise</w:t>
-    </w:r>
-    <w:r>
-      <w:rPr>
-        <w:lang w:val="en-IE"/>
-      </w:rPr>
-      <w:t xml:space="preserve"> Frameworks </w:t>
-    </w:r>
-    <w:r>
-      <w:rPr>
-        <w:lang w:val="en-IE"/>
-      </w:rPr>
-      <w:t xml:space="preserve">Group </w:t>
-    </w:r>
-    <w:r>
-      <w:rPr>
-        <w:lang w:val="en-IE"/>
-      </w:rPr>
-      <w:t>Project</w:t>
+      <w:t xml:space="preserve"> Enterprise Frameworks Group Project</w:t>
     </w:r>
   </w:p>
 </w:hdr>
@@ -1182,7 +1651,7 @@
   <w:abstractNum w:abstractNumId="0">
     <w:nsid w:val="17FB3366"/>
     <w:multiLevelType w:val="hybridMultilevel"/>
-    <w:tmpl w:val="0370453C"/>
+    <w:tmpl w:val="10642C1E"/>
     <w:lvl w:ilvl="0" w:tplc="1809000F">
       <w:start w:val="1"/>
       <w:numFmt w:val="decimal"/>
@@ -1378,6 +1847,119 @@
     </w:lvl>
   </w:abstractNum>
   <w:abstractNum w:abstractNumId="2">
+    <w:nsid w:val="272446AF"/>
+    <w:multiLevelType w:val="hybridMultilevel"/>
+    <w:tmpl w:val="B448D800"/>
+    <w:lvl w:ilvl="0" w:tplc="18090001">
+      <w:start w:val="1"/>
+      <w:numFmt w:val="bullet"/>
+      <w:lvlText w:val=""/>
+      <w:lvlJc w:val="left"/>
+      <w:pPr>
+        <w:ind w:left="1080" w:hanging="360"/>
+      </w:pPr>
+      <w:rPr>
+        <w:rFonts w:ascii="Symbol" w:hAnsi="Symbol" w:hint="default"/>
+      </w:rPr>
+    </w:lvl>
+    <w:lvl w:ilvl="1" w:tplc="18090003" w:tentative="1">
+      <w:start w:val="1"/>
+      <w:numFmt w:val="bullet"/>
+      <w:lvlText w:val="o"/>
+      <w:lvlJc w:val="left"/>
+      <w:pPr>
+        <w:ind w:left="1800" w:hanging="360"/>
+      </w:pPr>
+      <w:rPr>
+        <w:rFonts w:ascii="Courier New" w:hAnsi="Courier New" w:cs="Courier New" w:hint="default"/>
+      </w:rPr>
+    </w:lvl>
+    <w:lvl w:ilvl="2" w:tplc="18090005" w:tentative="1">
+      <w:start w:val="1"/>
+      <w:numFmt w:val="bullet"/>
+      <w:lvlText w:val=""/>
+      <w:lvlJc w:val="left"/>
+      <w:pPr>
+        <w:ind w:left="2520" w:hanging="360"/>
+      </w:pPr>
+      <w:rPr>
+        <w:rFonts w:ascii="Wingdings" w:hAnsi="Wingdings" w:hint="default"/>
+      </w:rPr>
+    </w:lvl>
+    <w:lvl w:ilvl="3" w:tplc="18090001" w:tentative="1">
+      <w:start w:val="1"/>
+      <w:numFmt w:val="bullet"/>
+      <w:lvlText w:val=""/>
+      <w:lvlJc w:val="left"/>
+      <w:pPr>
+        <w:ind w:left="3240" w:hanging="360"/>
+      </w:pPr>
+      <w:rPr>
+        <w:rFonts w:ascii="Symbol" w:hAnsi="Symbol" w:hint="default"/>
+      </w:rPr>
+    </w:lvl>
+    <w:lvl w:ilvl="4" w:tplc="18090003" w:tentative="1">
+      <w:start w:val="1"/>
+      <w:numFmt w:val="bullet"/>
+      <w:lvlText w:val="o"/>
+      <w:lvlJc w:val="left"/>
+      <w:pPr>
+        <w:ind w:left="3960" w:hanging="360"/>
+      </w:pPr>
+      <w:rPr>
+        <w:rFonts w:ascii="Courier New" w:hAnsi="Courier New" w:cs="Courier New" w:hint="default"/>
+      </w:rPr>
+    </w:lvl>
+    <w:lvl w:ilvl="5" w:tplc="18090005" w:tentative="1">
+      <w:start w:val="1"/>
+      <w:numFmt w:val="bullet"/>
+      <w:lvlText w:val=""/>
+      <w:lvlJc w:val="left"/>
+      <w:pPr>
+        <w:ind w:left="4680" w:hanging="360"/>
+      </w:pPr>
+      <w:rPr>
+        <w:rFonts w:ascii="Wingdings" w:hAnsi="Wingdings" w:hint="default"/>
+      </w:rPr>
+    </w:lvl>
+    <w:lvl w:ilvl="6" w:tplc="18090001" w:tentative="1">
+      <w:start w:val="1"/>
+      <w:numFmt w:val="bullet"/>
+      <w:lvlText w:val=""/>
+      <w:lvlJc w:val="left"/>
+      <w:pPr>
+        <w:ind w:left="5400" w:hanging="360"/>
+      </w:pPr>
+      <w:rPr>
+        <w:rFonts w:ascii="Symbol" w:hAnsi="Symbol" w:hint="default"/>
+      </w:rPr>
+    </w:lvl>
+    <w:lvl w:ilvl="7" w:tplc="18090003" w:tentative="1">
+      <w:start w:val="1"/>
+      <w:numFmt w:val="bullet"/>
+      <w:lvlText w:val="o"/>
+      <w:lvlJc w:val="left"/>
+      <w:pPr>
+        <w:ind w:left="6120" w:hanging="360"/>
+      </w:pPr>
+      <w:rPr>
+        <w:rFonts w:ascii="Courier New" w:hAnsi="Courier New" w:cs="Courier New" w:hint="default"/>
+      </w:rPr>
+    </w:lvl>
+    <w:lvl w:ilvl="8" w:tplc="18090005" w:tentative="1">
+      <w:start w:val="1"/>
+      <w:numFmt w:val="bullet"/>
+      <w:lvlText w:val=""/>
+      <w:lvlJc w:val="left"/>
+      <w:pPr>
+        <w:ind w:left="6840" w:hanging="360"/>
+      </w:pPr>
+      <w:rPr>
+        <w:rFonts w:ascii="Wingdings" w:hAnsi="Wingdings" w:hint="default"/>
+      </w:rPr>
+    </w:lvl>
+  </w:abstractNum>
+  <w:abstractNum w:abstractNumId="3">
     <w:nsid w:val="3A99351E"/>
     <w:multiLevelType w:val="hybridMultilevel"/>
     <w:tmpl w:val="74FAFC88"/>
@@ -1489,7 +2071,7 @@
       </w:rPr>
     </w:lvl>
   </w:abstractNum>
-  <w:abstractNum w:abstractNumId="3">
+  <w:abstractNum w:abstractNumId="4">
     <w:nsid w:val="3E103E50"/>
     <w:multiLevelType w:val="hybridMultilevel"/>
     <w:tmpl w:val="6AF4816A"/>
@@ -1578,7 +2160,7 @@
       </w:pPr>
     </w:lvl>
   </w:abstractNum>
-  <w:abstractNum w:abstractNumId="4">
+  <w:abstractNum w:abstractNumId="5">
     <w:nsid w:val="3EBA2406"/>
     <w:multiLevelType w:val="hybridMultilevel"/>
     <w:tmpl w:val="5610FB64"/>
@@ -1691,7 +2273,96 @@
       </w:rPr>
     </w:lvl>
   </w:abstractNum>
-  <w:abstractNum w:abstractNumId="5">
+  <w:abstractNum w:abstractNumId="6">
+    <w:nsid w:val="51031F15"/>
+    <w:multiLevelType w:val="hybridMultilevel"/>
+    <w:tmpl w:val="14CC4DA4"/>
+    <w:lvl w:ilvl="0" w:tplc="1809000F">
+      <w:start w:val="1"/>
+      <w:numFmt w:val="decimal"/>
+      <w:lvlText w:val="%1."/>
+      <w:lvlJc w:val="left"/>
+      <w:pPr>
+        <w:ind w:left="720" w:hanging="360"/>
+      </w:pPr>
+      <w:rPr>
+        <w:rFonts w:hint="default"/>
+      </w:rPr>
+    </w:lvl>
+    <w:lvl w:ilvl="1" w:tplc="18090019" w:tentative="1">
+      <w:start w:val="1"/>
+      <w:numFmt w:val="lowerLetter"/>
+      <w:lvlText w:val="%2."/>
+      <w:lvlJc w:val="left"/>
+      <w:pPr>
+        <w:ind w:left="1440" w:hanging="360"/>
+      </w:pPr>
+    </w:lvl>
+    <w:lvl w:ilvl="2" w:tplc="1809001B" w:tentative="1">
+      <w:start w:val="1"/>
+      <w:numFmt w:val="lowerRoman"/>
+      <w:lvlText w:val="%3."/>
+      <w:lvlJc w:val="right"/>
+      <w:pPr>
+        <w:ind w:left="2160" w:hanging="180"/>
+      </w:pPr>
+    </w:lvl>
+    <w:lvl w:ilvl="3" w:tplc="1809000F" w:tentative="1">
+      <w:start w:val="1"/>
+      <w:numFmt w:val="decimal"/>
+      <w:lvlText w:val="%4."/>
+      <w:lvlJc w:val="left"/>
+      <w:pPr>
+        <w:ind w:left="2880" w:hanging="360"/>
+      </w:pPr>
+    </w:lvl>
+    <w:lvl w:ilvl="4" w:tplc="18090019" w:tentative="1">
+      <w:start w:val="1"/>
+      <w:numFmt w:val="lowerLetter"/>
+      <w:lvlText w:val="%5."/>
+      <w:lvlJc w:val="left"/>
+      <w:pPr>
+        <w:ind w:left="3600" w:hanging="360"/>
+      </w:pPr>
+    </w:lvl>
+    <w:lvl w:ilvl="5" w:tplc="1809001B" w:tentative="1">
+      <w:start w:val="1"/>
+      <w:numFmt w:val="lowerRoman"/>
+      <w:lvlText w:val="%6."/>
+      <w:lvlJc w:val="right"/>
+      <w:pPr>
+        <w:ind w:left="4320" w:hanging="180"/>
+      </w:pPr>
+    </w:lvl>
+    <w:lvl w:ilvl="6" w:tplc="1809000F" w:tentative="1">
+      <w:start w:val="1"/>
+      <w:numFmt w:val="decimal"/>
+      <w:lvlText w:val="%7."/>
+      <w:lvlJc w:val="left"/>
+      <w:pPr>
+        <w:ind w:left="5040" w:hanging="360"/>
+      </w:pPr>
+    </w:lvl>
+    <w:lvl w:ilvl="7" w:tplc="18090019" w:tentative="1">
+      <w:start w:val="1"/>
+      <w:numFmt w:val="lowerLetter"/>
+      <w:lvlText w:val="%8."/>
+      <w:lvlJc w:val="left"/>
+      <w:pPr>
+        <w:ind w:left="5760" w:hanging="360"/>
+      </w:pPr>
+    </w:lvl>
+    <w:lvl w:ilvl="8" w:tplc="1809001B" w:tentative="1">
+      <w:start w:val="1"/>
+      <w:numFmt w:val="lowerRoman"/>
+      <w:lvlText w:val="%9."/>
+      <w:lvlJc w:val="right"/>
+      <w:pPr>
+        <w:ind w:left="6480" w:hanging="180"/>
+      </w:pPr>
+    </w:lvl>
+  </w:abstractNum>
+  <w:abstractNum w:abstractNumId="7">
     <w:nsid w:val="52612530"/>
     <w:multiLevelType w:val="hybridMultilevel"/>
     <w:tmpl w:val="C3307DD0"/>
@@ -1808,7 +2479,120 @@
       </w:pPr>
     </w:lvl>
   </w:abstractNum>
-  <w:abstractNum w:abstractNumId="6">
+  <w:abstractNum w:abstractNumId="8">
+    <w:nsid w:val="546450FF"/>
+    <w:multiLevelType w:val="hybridMultilevel"/>
+    <w:tmpl w:val="FAEE1A3C"/>
+    <w:lvl w:ilvl="0" w:tplc="18090001">
+      <w:start w:val="1"/>
+      <w:numFmt w:val="bullet"/>
+      <w:lvlText w:val=""/>
+      <w:lvlJc w:val="left"/>
+      <w:pPr>
+        <w:ind w:left="720" w:hanging="360"/>
+      </w:pPr>
+      <w:rPr>
+        <w:rFonts w:ascii="Symbol" w:hAnsi="Symbol" w:hint="default"/>
+      </w:rPr>
+    </w:lvl>
+    <w:lvl w:ilvl="1" w:tplc="18090003" w:tentative="1">
+      <w:start w:val="1"/>
+      <w:numFmt w:val="bullet"/>
+      <w:lvlText w:val="o"/>
+      <w:lvlJc w:val="left"/>
+      <w:pPr>
+        <w:ind w:left="1440" w:hanging="360"/>
+      </w:pPr>
+      <w:rPr>
+        <w:rFonts w:ascii="Courier New" w:hAnsi="Courier New" w:cs="Courier New" w:hint="default"/>
+      </w:rPr>
+    </w:lvl>
+    <w:lvl w:ilvl="2" w:tplc="18090005" w:tentative="1">
+      <w:start w:val="1"/>
+      <w:numFmt w:val="bullet"/>
+      <w:lvlText w:val=""/>
+      <w:lvlJc w:val="left"/>
+      <w:pPr>
+        <w:ind w:left="2160" w:hanging="360"/>
+      </w:pPr>
+      <w:rPr>
+        <w:rFonts w:ascii="Wingdings" w:hAnsi="Wingdings" w:hint="default"/>
+      </w:rPr>
+    </w:lvl>
+    <w:lvl w:ilvl="3" w:tplc="18090001" w:tentative="1">
+      <w:start w:val="1"/>
+      <w:numFmt w:val="bullet"/>
+      <w:lvlText w:val=""/>
+      <w:lvlJc w:val="left"/>
+      <w:pPr>
+        <w:ind w:left="2880" w:hanging="360"/>
+      </w:pPr>
+      <w:rPr>
+        <w:rFonts w:ascii="Symbol" w:hAnsi="Symbol" w:hint="default"/>
+      </w:rPr>
+    </w:lvl>
+    <w:lvl w:ilvl="4" w:tplc="18090003" w:tentative="1">
+      <w:start w:val="1"/>
+      <w:numFmt w:val="bullet"/>
+      <w:lvlText w:val="o"/>
+      <w:lvlJc w:val="left"/>
+      <w:pPr>
+        <w:ind w:left="3600" w:hanging="360"/>
+      </w:pPr>
+      <w:rPr>
+        <w:rFonts w:ascii="Courier New" w:hAnsi="Courier New" w:cs="Courier New" w:hint="default"/>
+      </w:rPr>
+    </w:lvl>
+    <w:lvl w:ilvl="5" w:tplc="18090005" w:tentative="1">
+      <w:start w:val="1"/>
+      <w:numFmt w:val="bullet"/>
+      <w:lvlText w:val=""/>
+      <w:lvlJc w:val="left"/>
+      <w:pPr>
+        <w:ind w:left="4320" w:hanging="360"/>
+      </w:pPr>
+      <w:rPr>
+        <w:rFonts w:ascii="Wingdings" w:hAnsi="Wingdings" w:hint="default"/>
+      </w:rPr>
+    </w:lvl>
+    <w:lvl w:ilvl="6" w:tplc="18090001" w:tentative="1">
+      <w:start w:val="1"/>
+      <w:numFmt w:val="bullet"/>
+      <w:lvlText w:val=""/>
+      <w:lvlJc w:val="left"/>
+      <w:pPr>
+        <w:ind w:left="5040" w:hanging="360"/>
+      </w:pPr>
+      <w:rPr>
+        <w:rFonts w:ascii="Symbol" w:hAnsi="Symbol" w:hint="default"/>
+      </w:rPr>
+    </w:lvl>
+    <w:lvl w:ilvl="7" w:tplc="18090003" w:tentative="1">
+      <w:start w:val="1"/>
+      <w:numFmt w:val="bullet"/>
+      <w:lvlText w:val="o"/>
+      <w:lvlJc w:val="left"/>
+      <w:pPr>
+        <w:ind w:left="5760" w:hanging="360"/>
+      </w:pPr>
+      <w:rPr>
+        <w:rFonts w:ascii="Courier New" w:hAnsi="Courier New" w:cs="Courier New" w:hint="default"/>
+      </w:rPr>
+    </w:lvl>
+    <w:lvl w:ilvl="8" w:tplc="18090005" w:tentative="1">
+      <w:start w:val="1"/>
+      <w:numFmt w:val="bullet"/>
+      <w:lvlText w:val=""/>
+      <w:lvlJc w:val="left"/>
+      <w:pPr>
+        <w:ind w:left="6480" w:hanging="360"/>
+      </w:pPr>
+      <w:rPr>
+        <w:rFonts w:ascii="Wingdings" w:hAnsi="Wingdings" w:hint="default"/>
+      </w:rPr>
+    </w:lvl>
+  </w:abstractNum>
+  <w:abstractNum w:abstractNumId="9">
     <w:nsid w:val="69F9530E"/>
     <w:multiLevelType w:val="hybridMultilevel"/>
     <w:tmpl w:val="F398C4FA"/>
@@ -1921,7 +2705,7 @@
       </w:rPr>
     </w:lvl>
   </w:abstractNum>
-  <w:abstractNum w:abstractNumId="7">
+  <w:abstractNum w:abstractNumId="10">
     <w:nsid w:val="799C1773"/>
     <w:multiLevelType w:val="hybridMultilevel"/>
     <w:tmpl w:val="8D7659D6"/>
@@ -2034,28 +2818,37 @@
     </w:lvl>
   </w:abstractNum>
   <w:num w:numId="1">
-    <w:abstractNumId w:val="5"/>
+    <w:abstractNumId w:val="7"/>
   </w:num>
   <w:num w:numId="2">
-    <w:abstractNumId w:val="2"/>
+    <w:abstractNumId w:val="3"/>
   </w:num>
   <w:num w:numId="3">
-    <w:abstractNumId w:val="7"/>
+    <w:abstractNumId w:val="10"/>
   </w:num>
   <w:num w:numId="4">
     <w:abstractNumId w:val="0"/>
   </w:num>
   <w:num w:numId="5">
-    <w:abstractNumId w:val="6"/>
+    <w:abstractNumId w:val="9"/>
   </w:num>
   <w:num w:numId="6">
-    <w:abstractNumId w:val="4"/>
+    <w:abstractNumId w:val="5"/>
   </w:num>
   <w:num w:numId="7">
     <w:abstractNumId w:val="1"/>
   </w:num>
   <w:num w:numId="8">
-    <w:abstractNumId w:val="3"/>
+    <w:abstractNumId w:val="4"/>
+  </w:num>
+  <w:num w:numId="9">
+    <w:abstractNumId w:val="8"/>
+  </w:num>
+  <w:num w:numId="10">
+    <w:abstractNumId w:val="2"/>
+  </w:num>
+  <w:num w:numId="11">
+    <w:abstractNumId w:val="6"/>
   </w:num>
 </w:numbering>
 </file>

</xml_diff>

<commit_message>
minor comment re need for login and web pages?
I  still don't understand web pages vs MVC, so my comment might not be
valid. other than that, doc seems very good.
</commit_message>
<xml_diff>
--- a/documentation/Specs-proposal.docx
+++ b/documentation/Specs-proposal.docx
@@ -1,6 +1,6 @@
 
 <file path=word/document.xml><?xml version="1.0" encoding="utf-8"?>
-<w:document xmlns:wpc="http://schemas.microsoft.com/office/word/2010/wordprocessingCanvas" xmlns:mc="http://schemas.openxmlformats.org/markup-compatibility/2006" xmlns:o="urn:schemas-microsoft-com:office:office" xmlns:r="http://schemas.openxmlformats.org/officeDocument/2006/relationships" xmlns:m="http://schemas.openxmlformats.org/officeDocument/2006/math" xmlns:v="urn:schemas-microsoft-com:vml" xmlns:wp14="http://schemas.microsoft.com/office/word/2010/wordprocessingDrawing" xmlns:wp="http://schemas.openxmlformats.org/drawingml/2006/wordprocessingDrawing" xmlns:w10="urn:schemas-microsoft-com:office:word" xmlns:w="http://schemas.openxmlformats.org/wordprocessingml/2006/main" xmlns:w14="http://schemas.microsoft.com/office/word/2010/wordml" xmlns:wpg="http://schemas.microsoft.com/office/word/2010/wordprocessingGroup" xmlns:wpi="http://schemas.microsoft.com/office/word/2010/wordprocessingInk" xmlns:wne="http://schemas.microsoft.com/office/word/2006/wordml" xmlns:wps="http://schemas.microsoft.com/office/word/2010/wordprocessingShape" mc:Ignorable="w14 wp14">
+<w:document xmlns:ve="http://schemas.openxmlformats.org/markup-compatibility/2006" xmlns:o="urn:schemas-microsoft-com:office:office" xmlns:r="http://schemas.openxmlformats.org/officeDocument/2006/relationships" xmlns:m="http://schemas.openxmlformats.org/officeDocument/2006/math" xmlns:v="urn:schemas-microsoft-com:vml" xmlns:wp="http://schemas.openxmlformats.org/drawingml/2006/wordprocessingDrawing" xmlns:w10="urn:schemas-microsoft-com:office:word" xmlns:w="http://schemas.openxmlformats.org/wordprocessingml/2006/main" xmlns:wne="http://schemas.microsoft.com/office/word/2006/wordml">
   <w:body>
     <w:p>
       <w:pPr>
@@ -405,7 +405,7 @@
         </w:rPr>
         <w:t xml:space="preserve">All data is taken from the Open Data Initiative in Toronto, located at </w:t>
       </w:r>
-      <w:hyperlink r:id="rId8" w:history="1">
+      <w:hyperlink r:id="rId7" w:history="1">
         <w:r>
           <w:rPr>
             <w:rStyle w:val="Hyperlink"/>
@@ -651,6 +651,7 @@
           <w:szCs w:val="22"/>
           <w:lang w:val="en-IE"/>
         </w:rPr>
+        <w:lastRenderedPageBreak/>
         <w:t>All user-generated reports</w:t>
       </w:r>
       <w:r>
@@ -1090,49 +1091,8 @@
           <w:sz w:val="22"/>
           <w:szCs w:val="22"/>
         </w:rPr>
-        <w:t xml:space="preserve">Each candidate runs in </w:t>
-      </w:r>
-      <w:r>
-        <w:rPr>
-          <w:sz w:val="22"/>
-          <w:szCs w:val="22"/>
-        </w:rPr>
-        <w:t>1</w:t>
-      </w:r>
-      <w:r>
-        <w:rPr>
-          <w:sz w:val="22"/>
-          <w:szCs w:val="22"/>
-        </w:rPr>
-        <w:t xml:space="preserve"> ward and an individual vote count for </w:t>
-      </w:r>
-      <w:r>
-        <w:rPr>
-          <w:sz w:val="22"/>
-          <w:szCs w:val="22"/>
-        </w:rPr>
-        <w:t>that</w:t>
-      </w:r>
-      <w:r>
-        <w:rPr>
-          <w:sz w:val="22"/>
-          <w:szCs w:val="22"/>
-        </w:rPr>
-        <w:t xml:space="preserve"> ward and each subdivision are given. Totals for each subdivision and an overall total </w:t>
-      </w:r>
-      <w:r>
-        <w:rPr>
-          <w:sz w:val="22"/>
-          <w:szCs w:val="22"/>
-        </w:rPr>
-        <w:t xml:space="preserve">for that ward </w:t>
-      </w:r>
-      <w:r>
-        <w:rPr>
-          <w:sz w:val="22"/>
-          <w:szCs w:val="22"/>
-        </w:rPr>
-        <w:t>are given</w:t>
+        <w:lastRenderedPageBreak/>
+        <w:t>Each candidate runs in 1 ward and an individual vote count for that ward and each subdivision are given. Totals for each subdivision and an overall total for that ward are given</w:t>
       </w:r>
     </w:p>
     <w:p>
@@ -1174,14 +1134,7 @@
           <w:sz w:val="22"/>
           <w:szCs w:val="22"/>
         </w:rPr>
-        <w:t xml:space="preserve"> number</w:t>
-      </w:r>
-      <w:r>
-        <w:rPr>
-          <w:sz w:val="22"/>
-          <w:szCs w:val="22"/>
-        </w:rPr>
-        <w:t>, amount donated, contribution type (i.e. cash) and candidate donated to</w:t>
+        <w:t xml:space="preserve"> number, amount donated, contribution type (i.e. cash) and candidate donated to</w:t>
       </w:r>
       <w:r>
         <w:rPr>
@@ -1358,6 +1311,9 @@
       <w:r>
         <w:t>TBD</w:t>
       </w:r>
+      <w:r>
+        <w:t xml:space="preserve"> or webpages???</w:t>
+      </w:r>
     </w:p>
     <w:p>
       <w:pPr>
@@ -1399,6 +1355,13 @@
         </w:rPr>
         <w:t>Login screen</w:t>
       </w:r>
+      <w:r>
+        <w:rPr>
+          <w:sz w:val="22"/>
+          <w:szCs w:val="22"/>
+        </w:rPr>
+        <w:t xml:space="preserve"> – do we need login?</w:t>
+      </w:r>
     </w:p>
     <w:p>
       <w:pPr>
@@ -1477,6 +1440,7 @@
           <w:sz w:val="22"/>
           <w:szCs w:val="22"/>
         </w:rPr>
+        <w:lastRenderedPageBreak/>
         <w:t>Report output screen</w:t>
       </w:r>
     </w:p>
@@ -1496,9 +1460,9 @@
       </w:pPr>
     </w:p>
     <w:sectPr>
-      <w:headerReference w:type="default" r:id="rId9"/>
-      <w:headerReference w:type="first" r:id="rId10"/>
-      <w:footerReference w:type="first" r:id="rId11"/>
+      <w:headerReference w:type="default" r:id="rId8"/>
+      <w:headerReference w:type="first" r:id="rId9"/>
+      <w:footerReference w:type="first" r:id="rId10"/>
       <w:pgSz w:w="12240" w:h="15840" w:code="1"/>
       <w:pgMar w:top="1440" w:right="1797" w:bottom="1440" w:left="1797" w:header="709" w:footer="709" w:gutter="0"/>
       <w:cols w:space="708"/>
@@ -1510,7 +1474,7 @@
 </file>
 
 <file path=word/endnotes.xml><?xml version="1.0" encoding="utf-8"?>
-<w:endnotes xmlns:wpc="http://schemas.microsoft.com/office/word/2010/wordprocessingCanvas" xmlns:mc="http://schemas.openxmlformats.org/markup-compatibility/2006" xmlns:o="urn:schemas-microsoft-com:office:office" xmlns:r="http://schemas.openxmlformats.org/officeDocument/2006/relationships" xmlns:m="http://schemas.openxmlformats.org/officeDocument/2006/math" xmlns:v="urn:schemas-microsoft-com:vml" xmlns:wp14="http://schemas.microsoft.com/office/word/2010/wordprocessingDrawing" xmlns:wp="http://schemas.openxmlformats.org/drawingml/2006/wordprocessingDrawing" xmlns:w10="urn:schemas-microsoft-com:office:word" xmlns:w="http://schemas.openxmlformats.org/wordprocessingml/2006/main" xmlns:w14="http://schemas.microsoft.com/office/word/2010/wordml" xmlns:wpg="http://schemas.microsoft.com/office/word/2010/wordprocessingGroup" xmlns:wpi="http://schemas.microsoft.com/office/word/2010/wordprocessingInk" xmlns:wne="http://schemas.microsoft.com/office/word/2006/wordml" xmlns:wps="http://schemas.microsoft.com/office/word/2010/wordprocessingShape" mc:Ignorable="w14 wp14">
+<w:endnotes xmlns:ve="http://schemas.openxmlformats.org/markup-compatibility/2006" xmlns:o="urn:schemas-microsoft-com:office:office" xmlns:r="http://schemas.openxmlformats.org/officeDocument/2006/relationships" xmlns:m="http://schemas.openxmlformats.org/officeDocument/2006/math" xmlns:v="urn:schemas-microsoft-com:vml" xmlns:wp="http://schemas.openxmlformats.org/drawingml/2006/wordprocessingDrawing" xmlns:w10="urn:schemas-microsoft-com:office:word" xmlns:w="http://schemas.openxmlformats.org/wordprocessingml/2006/main" xmlns:wne="http://schemas.microsoft.com/office/word/2006/wordml">
   <w:endnote w:type="separator" w:id="-1">
     <w:p>
       <w:pPr>
@@ -1535,7 +1499,7 @@
 </file>
 
 <file path=word/footer1.xml><?xml version="1.0" encoding="utf-8"?>
-<w:ftr xmlns:wpc="http://schemas.microsoft.com/office/word/2010/wordprocessingCanvas" xmlns:mc="http://schemas.openxmlformats.org/markup-compatibility/2006" xmlns:o="urn:schemas-microsoft-com:office:office" xmlns:r="http://schemas.openxmlformats.org/officeDocument/2006/relationships" xmlns:m="http://schemas.openxmlformats.org/officeDocument/2006/math" xmlns:v="urn:schemas-microsoft-com:vml" xmlns:wp14="http://schemas.microsoft.com/office/word/2010/wordprocessingDrawing" xmlns:wp="http://schemas.openxmlformats.org/drawingml/2006/wordprocessingDrawing" xmlns:w10="urn:schemas-microsoft-com:office:word" xmlns:w="http://schemas.openxmlformats.org/wordprocessingml/2006/main" xmlns:w14="http://schemas.microsoft.com/office/word/2010/wordml" xmlns:wpg="http://schemas.microsoft.com/office/word/2010/wordprocessingGroup" xmlns:wpi="http://schemas.microsoft.com/office/word/2010/wordprocessingInk" xmlns:wne="http://schemas.microsoft.com/office/word/2006/wordml" xmlns:wps="http://schemas.microsoft.com/office/word/2010/wordprocessingShape" mc:Ignorable="w14 wp14">
+<w:ftr xmlns:ve="http://schemas.openxmlformats.org/markup-compatibility/2006" xmlns:o="urn:schemas-microsoft-com:office:office" xmlns:r="http://schemas.openxmlformats.org/officeDocument/2006/relationships" xmlns:m="http://schemas.openxmlformats.org/officeDocument/2006/math" xmlns:v="urn:schemas-microsoft-com:vml" xmlns:wp="http://schemas.openxmlformats.org/drawingml/2006/wordprocessingDrawing" xmlns:w10="urn:schemas-microsoft-com:office:word" xmlns:w="http://schemas.openxmlformats.org/wordprocessingml/2006/main" xmlns:wne="http://schemas.microsoft.com/office/word/2006/wordml">
   <w:p>
     <w:pPr>
       <w:pStyle w:val="Footer"/>
@@ -1582,7 +1546,7 @@
 </file>
 
 <file path=word/footnotes.xml><?xml version="1.0" encoding="utf-8"?>
-<w:footnotes xmlns:wpc="http://schemas.microsoft.com/office/word/2010/wordprocessingCanvas" xmlns:mc="http://schemas.openxmlformats.org/markup-compatibility/2006" xmlns:o="urn:schemas-microsoft-com:office:office" xmlns:r="http://schemas.openxmlformats.org/officeDocument/2006/relationships" xmlns:m="http://schemas.openxmlformats.org/officeDocument/2006/math" xmlns:v="urn:schemas-microsoft-com:vml" xmlns:wp14="http://schemas.microsoft.com/office/word/2010/wordprocessingDrawing" xmlns:wp="http://schemas.openxmlformats.org/drawingml/2006/wordprocessingDrawing" xmlns:w10="urn:schemas-microsoft-com:office:word" xmlns:w="http://schemas.openxmlformats.org/wordprocessingml/2006/main" xmlns:w14="http://schemas.microsoft.com/office/word/2010/wordml" xmlns:wpg="http://schemas.microsoft.com/office/word/2010/wordprocessingGroup" xmlns:wpi="http://schemas.microsoft.com/office/word/2010/wordprocessingInk" xmlns:wne="http://schemas.microsoft.com/office/word/2006/wordml" xmlns:wps="http://schemas.microsoft.com/office/word/2010/wordprocessingShape" mc:Ignorable="w14 wp14">
+<w:footnotes xmlns:ve="http://schemas.openxmlformats.org/markup-compatibility/2006" xmlns:o="urn:schemas-microsoft-com:office:office" xmlns:r="http://schemas.openxmlformats.org/officeDocument/2006/relationships" xmlns:m="http://schemas.openxmlformats.org/officeDocument/2006/math" xmlns:v="urn:schemas-microsoft-com:vml" xmlns:wp="http://schemas.openxmlformats.org/drawingml/2006/wordprocessingDrawing" xmlns:w10="urn:schemas-microsoft-com:office:word" xmlns:w="http://schemas.openxmlformats.org/wordprocessingml/2006/main" xmlns:wne="http://schemas.microsoft.com/office/word/2006/wordml">
   <w:footnote w:type="separator" w:id="-1">
     <w:p>
       <w:pPr>
@@ -1607,7 +1571,7 @@
 </file>
 
 <file path=word/header1.xml><?xml version="1.0" encoding="utf-8"?>
-<w:hdr xmlns:wpc="http://schemas.microsoft.com/office/word/2010/wordprocessingCanvas" xmlns:mc="http://schemas.openxmlformats.org/markup-compatibility/2006" xmlns:o="urn:schemas-microsoft-com:office:office" xmlns:r="http://schemas.openxmlformats.org/officeDocument/2006/relationships" xmlns:m="http://schemas.openxmlformats.org/officeDocument/2006/math" xmlns:v="urn:schemas-microsoft-com:vml" xmlns:wp14="http://schemas.microsoft.com/office/word/2010/wordprocessingDrawing" xmlns:wp="http://schemas.openxmlformats.org/drawingml/2006/wordprocessingDrawing" xmlns:w10="urn:schemas-microsoft-com:office:word" xmlns:w="http://schemas.openxmlformats.org/wordprocessingml/2006/main" xmlns:w14="http://schemas.microsoft.com/office/word/2010/wordml" xmlns:wpg="http://schemas.microsoft.com/office/word/2010/wordprocessingGroup" xmlns:wpi="http://schemas.microsoft.com/office/word/2010/wordprocessingInk" xmlns:wne="http://schemas.microsoft.com/office/word/2006/wordml" xmlns:wps="http://schemas.microsoft.com/office/word/2010/wordprocessingShape" mc:Ignorable="w14 wp14">
+<w:hdr xmlns:ve="http://schemas.openxmlformats.org/markup-compatibility/2006" xmlns:o="urn:schemas-microsoft-com:office:office" xmlns:r="http://schemas.openxmlformats.org/officeDocument/2006/relationships" xmlns:m="http://schemas.openxmlformats.org/officeDocument/2006/math" xmlns:v="urn:schemas-microsoft-com:vml" xmlns:wp="http://schemas.openxmlformats.org/drawingml/2006/wordprocessingDrawing" xmlns:w10="urn:schemas-microsoft-com:office:word" xmlns:w="http://schemas.openxmlformats.org/wordprocessingml/2006/main" xmlns:wne="http://schemas.microsoft.com/office/word/2006/wordml">
   <w:p>
     <w:pPr>
       <w:pStyle w:val="Header"/>
@@ -1627,7 +1591,7 @@
 </file>
 
 <file path=word/header2.xml><?xml version="1.0" encoding="utf-8"?>
-<w:hdr xmlns:wpc="http://schemas.microsoft.com/office/word/2010/wordprocessingCanvas" xmlns:mc="http://schemas.openxmlformats.org/markup-compatibility/2006" xmlns:o="urn:schemas-microsoft-com:office:office" xmlns:r="http://schemas.openxmlformats.org/officeDocument/2006/relationships" xmlns:m="http://schemas.openxmlformats.org/officeDocument/2006/math" xmlns:v="urn:schemas-microsoft-com:vml" xmlns:wp14="http://schemas.microsoft.com/office/word/2010/wordprocessingDrawing" xmlns:wp="http://schemas.openxmlformats.org/drawingml/2006/wordprocessingDrawing" xmlns:w10="urn:schemas-microsoft-com:office:word" xmlns:w="http://schemas.openxmlformats.org/wordprocessingml/2006/main" xmlns:w14="http://schemas.microsoft.com/office/word/2010/wordml" xmlns:wpg="http://schemas.microsoft.com/office/word/2010/wordprocessingGroup" xmlns:wpi="http://schemas.microsoft.com/office/word/2010/wordprocessingInk" xmlns:wne="http://schemas.microsoft.com/office/word/2006/wordml" xmlns:wps="http://schemas.microsoft.com/office/word/2010/wordprocessingShape" mc:Ignorable="w14 wp14">
+<w:hdr xmlns:ve="http://schemas.openxmlformats.org/markup-compatibility/2006" xmlns:o="urn:schemas-microsoft-com:office:office" xmlns:r="http://schemas.openxmlformats.org/officeDocument/2006/relationships" xmlns:m="http://schemas.openxmlformats.org/officeDocument/2006/math" xmlns:v="urn:schemas-microsoft-com:vml" xmlns:wp="http://schemas.openxmlformats.org/drawingml/2006/wordprocessingDrawing" xmlns:w10="urn:schemas-microsoft-com:office:word" xmlns:w="http://schemas.openxmlformats.org/wordprocessingml/2006/main" xmlns:wne="http://schemas.microsoft.com/office/word/2006/wordml">
   <w:p>
     <w:pPr>
       <w:pStyle w:val="Header"/>
@@ -1647,7 +1611,7 @@
 </file>
 
 <file path=word/numbering.xml><?xml version="1.0" encoding="utf-8"?>
-<w:numbering xmlns:wpc="http://schemas.microsoft.com/office/word/2010/wordprocessingCanvas" xmlns:mc="http://schemas.openxmlformats.org/markup-compatibility/2006" xmlns:o="urn:schemas-microsoft-com:office:office" xmlns:r="http://schemas.openxmlformats.org/officeDocument/2006/relationships" xmlns:m="http://schemas.openxmlformats.org/officeDocument/2006/math" xmlns:v="urn:schemas-microsoft-com:vml" xmlns:wp14="http://schemas.microsoft.com/office/word/2010/wordprocessingDrawing" xmlns:wp="http://schemas.openxmlformats.org/drawingml/2006/wordprocessingDrawing" xmlns:w10="urn:schemas-microsoft-com:office:word" xmlns:w="http://schemas.openxmlformats.org/wordprocessingml/2006/main" xmlns:w14="http://schemas.microsoft.com/office/word/2010/wordml" xmlns:wpg="http://schemas.microsoft.com/office/word/2010/wordprocessingGroup" xmlns:wpi="http://schemas.microsoft.com/office/word/2010/wordprocessingInk" xmlns:wne="http://schemas.microsoft.com/office/word/2006/wordml" xmlns:wps="http://schemas.microsoft.com/office/word/2010/wordprocessingShape" mc:Ignorable="w14 wp14">
+<w:numbering xmlns:ve="http://schemas.openxmlformats.org/markup-compatibility/2006" xmlns:o="urn:schemas-microsoft-com:office:office" xmlns:r="http://schemas.openxmlformats.org/officeDocument/2006/relationships" xmlns:m="http://schemas.openxmlformats.org/officeDocument/2006/math" xmlns:v="urn:schemas-microsoft-com:vml" xmlns:wp="http://schemas.openxmlformats.org/drawingml/2006/wordprocessingDrawing" xmlns:w10="urn:schemas-microsoft-com:office:word" xmlns:w="http://schemas.openxmlformats.org/wordprocessingml/2006/main" xmlns:wne="http://schemas.microsoft.com/office/word/2006/wordml">
   <w:abstractNum w:abstractNumId="0">
     <w:nsid w:val="17FB3366"/>
     <w:multiLevelType w:val="hybridMultilevel"/>
@@ -2854,7 +2818,7 @@
 </file>
 
 <file path=word/styles.xml><?xml version="1.0" encoding="utf-8"?>
-<w:styles xmlns:mc="http://schemas.openxmlformats.org/markup-compatibility/2006" xmlns:r="http://schemas.openxmlformats.org/officeDocument/2006/relationships" xmlns:w="http://schemas.openxmlformats.org/wordprocessingml/2006/main" xmlns:w14="http://schemas.microsoft.com/office/word/2010/wordml" mc:Ignorable="w14">
+<w:styles xmlns:r="http://schemas.openxmlformats.org/officeDocument/2006/relationships" xmlns:w="http://schemas.openxmlformats.org/wordprocessingml/2006/main">
   <w:docDefaults>
     <w:rPrDefault>
       <w:rPr>
@@ -3087,6 +3051,7 @@
     <w:uiPriority w:val="99"/>
     <w:semiHidden/>
     <w:unhideWhenUsed/>
+    <w:qFormat/>
     <w:tblPr>
       <w:tblInd w:w="0" w:type="dxa"/>
       <w:tblCellMar>

</xml_diff>

<commit_message>
commenced filling in a couple of paragraphs
</commit_message>
<xml_diff>
--- a/documentation/Specs-proposal.docx
+++ b/documentation/Specs-proposal.docx
@@ -142,11 +142,33 @@
           <w:lang w:val="en-IE"/>
         </w:rPr>
       </w:pPr>
-      <w:r>
-        <w:rPr>
-          <w:lang w:val="en-IE"/>
-        </w:rPr>
-        <w:t>Eoin O’Loideain (x11109513)</w:t>
+      <w:proofErr w:type="spellStart"/>
+      <w:r>
+        <w:rPr>
+          <w:lang w:val="en-IE"/>
+        </w:rPr>
+        <w:t>Eoin</w:t>
+      </w:r>
+      <w:proofErr w:type="spellEnd"/>
+      <w:r>
+        <w:rPr>
+          <w:lang w:val="en-IE"/>
+        </w:rPr>
+        <w:t xml:space="preserve"> </w:t>
+      </w:r>
+      <w:proofErr w:type="spellStart"/>
+      <w:r>
+        <w:rPr>
+          <w:lang w:val="en-IE"/>
+        </w:rPr>
+        <w:t>O’Loideain</w:t>
+      </w:r>
+      <w:proofErr w:type="spellEnd"/>
+      <w:r>
+        <w:rPr>
+          <w:lang w:val="en-IE"/>
+        </w:rPr>
+        <w:t xml:space="preserve"> (x11109513)</w:t>
       </w:r>
     </w:p>
     <w:p>
@@ -405,7 +427,7 @@
         </w:rPr>
         <w:t xml:space="preserve">All data is taken from the Open Data Initiative in Toronto, located at </w:t>
       </w:r>
-      <w:hyperlink r:id="rId7" w:history="1">
+      <w:hyperlink r:id="rId8" w:history="1">
         <w:r>
           <w:rPr>
             <w:rStyle w:val="Hyperlink"/>
@@ -1262,8 +1284,19 @@
       </w:r>
     </w:p>
     <w:p>
-      <w:r>
-        <w:t>TBD</w:t>
+      <w:pPr>
+        <w:ind w:left="720"/>
+      </w:pPr>
+      <w:r>
+        <w:t xml:space="preserve">As part of the business logic of the application, the data, contained in </w:t>
+      </w:r>
+      <w:proofErr w:type="spellStart"/>
+      <w:r>
+        <w:t>csv</w:t>
+      </w:r>
+      <w:proofErr w:type="spellEnd"/>
+      <w:r>
+        <w:t xml:space="preserve"> files, will be read into the database. This data is currently clean, although prolific. </w:t>
       </w:r>
     </w:p>
     <w:p>
@@ -1285,9 +1318,61 @@
       </w:r>
     </w:p>
     <w:p>
-      <w:r>
-        <w:t>TBD</w:t>
-      </w:r>
+      <w:pPr>
+        <w:ind w:left="720"/>
+      </w:pPr>
+      <w:r>
+        <w:t xml:space="preserve">Data manipulation may be limited, due to the </w:t>
+      </w:r>
+      <w:r>
+        <w:t>nature of the existing data, i.e. clean.</w:t>
+      </w:r>
+    </w:p>
+    <w:p>
+      <w:pPr>
+        <w:ind w:left="720"/>
+      </w:pPr>
+      <w:r>
+        <w:t>The following manipulations may be required:</w:t>
+      </w:r>
+    </w:p>
+    <w:p>
+      <w:pPr>
+        <w:pStyle w:val="ListParagraph"/>
+        <w:numPr>
+          <w:ilvl w:val="0"/>
+          <w:numId w:val="12"/>
+        </w:numPr>
+      </w:pPr>
+      <w:r>
+        <w:t>Xxx</w:t>
+      </w:r>
+    </w:p>
+    <w:p>
+      <w:pPr>
+        <w:pStyle w:val="ListParagraph"/>
+        <w:numPr>
+          <w:ilvl w:val="0"/>
+          <w:numId w:val="12"/>
+        </w:numPr>
+      </w:pPr>
+      <w:r>
+        <w:t>Xxx</w:t>
+      </w:r>
+    </w:p>
+    <w:p>
+      <w:pPr>
+        <w:pStyle w:val="ListParagraph"/>
+        <w:numPr>
+          <w:ilvl w:val="0"/>
+          <w:numId w:val="12"/>
+        </w:numPr>
+      </w:pPr>
+      <w:proofErr w:type="spellStart"/>
+      <w:r>
+        <w:t>xxxxx</w:t>
+      </w:r>
+      <w:proofErr w:type="spellEnd"/>
     </w:p>
     <w:p>
       <w:pPr>
@@ -1298,6 +1383,7 @@
         </w:numPr>
       </w:pPr>
       <w:r>
+        <w:lastRenderedPageBreak/>
         <w:t>Design interface to the database – (</w:t>
       </w:r>
       <w:r>
@@ -1308,12 +1394,22 @@
       </w:r>
     </w:p>
     <w:p>
+      <w:proofErr w:type="gramStart"/>
       <w:r>
         <w:t>TBD</w:t>
       </w:r>
       <w:r>
-        <w:t xml:space="preserve"> or webpages???</w:t>
-      </w:r>
+        <w:t xml:space="preserve"> or </w:t>
+      </w:r>
+      <w:proofErr w:type="spellStart"/>
+      <w:r>
+        <w:t>webpages</w:t>
+      </w:r>
+      <w:proofErr w:type="spellEnd"/>
+      <w:r>
+        <w:t>???</w:t>
+      </w:r>
+      <w:proofErr w:type="gramEnd"/>
     </w:p>
     <w:p>
       <w:pPr>
@@ -1440,7 +1536,6 @@
           <w:sz w:val="22"/>
           <w:szCs w:val="22"/>
         </w:rPr>
-        <w:lastRenderedPageBreak/>
         <w:t>Report output screen</w:t>
       </w:r>
     </w:p>
@@ -1460,9 +1555,9 @@
       </w:pPr>
     </w:p>
     <w:sectPr>
-      <w:headerReference w:type="default" r:id="rId8"/>
-      <w:headerReference w:type="first" r:id="rId9"/>
-      <w:footerReference w:type="first" r:id="rId10"/>
+      <w:headerReference w:type="default" r:id="rId9"/>
+      <w:headerReference w:type="first" r:id="rId10"/>
+      <w:footerReference w:type="first" r:id="rId11"/>
       <w:pgSz w:w="12240" w:h="15840" w:code="1"/>
       <w:pgMar w:top="1440" w:right="1797" w:bottom="1440" w:left="1797" w:header="709" w:footer="709" w:gutter="0"/>
       <w:cols w:space="708"/>
@@ -2775,6 +2870,119 @@
       <w:lvlJc w:val="left"/>
       <w:pPr>
         <w:ind w:left="6480" w:hanging="360"/>
+      </w:pPr>
+      <w:rPr>
+        <w:rFonts w:ascii="Wingdings" w:hAnsi="Wingdings" w:hint="default"/>
+      </w:rPr>
+    </w:lvl>
+  </w:abstractNum>
+  <w:abstractNum w:abstractNumId="11">
+    <w:nsid w:val="799E7579"/>
+    <w:multiLevelType w:val="hybridMultilevel"/>
+    <w:tmpl w:val="FADA290E"/>
+    <w:lvl w:ilvl="0" w:tplc="18090001">
+      <w:start w:val="1"/>
+      <w:numFmt w:val="bullet"/>
+      <w:lvlText w:val=""/>
+      <w:lvlJc w:val="left"/>
+      <w:pPr>
+        <w:ind w:left="1440" w:hanging="360"/>
+      </w:pPr>
+      <w:rPr>
+        <w:rFonts w:ascii="Symbol" w:hAnsi="Symbol" w:hint="default"/>
+      </w:rPr>
+    </w:lvl>
+    <w:lvl w:ilvl="1" w:tplc="18090003" w:tentative="1">
+      <w:start w:val="1"/>
+      <w:numFmt w:val="bullet"/>
+      <w:lvlText w:val="o"/>
+      <w:lvlJc w:val="left"/>
+      <w:pPr>
+        <w:ind w:left="2160" w:hanging="360"/>
+      </w:pPr>
+      <w:rPr>
+        <w:rFonts w:ascii="Courier New" w:hAnsi="Courier New" w:cs="Courier New" w:hint="default"/>
+      </w:rPr>
+    </w:lvl>
+    <w:lvl w:ilvl="2" w:tplc="18090005" w:tentative="1">
+      <w:start w:val="1"/>
+      <w:numFmt w:val="bullet"/>
+      <w:lvlText w:val=""/>
+      <w:lvlJc w:val="left"/>
+      <w:pPr>
+        <w:ind w:left="2880" w:hanging="360"/>
+      </w:pPr>
+      <w:rPr>
+        <w:rFonts w:ascii="Wingdings" w:hAnsi="Wingdings" w:hint="default"/>
+      </w:rPr>
+    </w:lvl>
+    <w:lvl w:ilvl="3" w:tplc="18090001" w:tentative="1">
+      <w:start w:val="1"/>
+      <w:numFmt w:val="bullet"/>
+      <w:lvlText w:val=""/>
+      <w:lvlJc w:val="left"/>
+      <w:pPr>
+        <w:ind w:left="3600" w:hanging="360"/>
+      </w:pPr>
+      <w:rPr>
+        <w:rFonts w:ascii="Symbol" w:hAnsi="Symbol" w:hint="default"/>
+      </w:rPr>
+    </w:lvl>
+    <w:lvl w:ilvl="4" w:tplc="18090003" w:tentative="1">
+      <w:start w:val="1"/>
+      <w:numFmt w:val="bullet"/>
+      <w:lvlText w:val="o"/>
+      <w:lvlJc w:val="left"/>
+      <w:pPr>
+        <w:ind w:left="4320" w:hanging="360"/>
+      </w:pPr>
+      <w:rPr>
+        <w:rFonts w:ascii="Courier New" w:hAnsi="Courier New" w:cs="Courier New" w:hint="default"/>
+      </w:rPr>
+    </w:lvl>
+    <w:lvl w:ilvl="5" w:tplc="18090005" w:tentative="1">
+      <w:start w:val="1"/>
+      <w:numFmt w:val="bullet"/>
+      <w:lvlText w:val=""/>
+      <w:lvlJc w:val="left"/>
+      <w:pPr>
+        <w:ind w:left="5040" w:hanging="360"/>
+      </w:pPr>
+      <w:rPr>
+        <w:rFonts w:ascii="Wingdings" w:hAnsi="Wingdings" w:hint="default"/>
+      </w:rPr>
+    </w:lvl>
+    <w:lvl w:ilvl="6" w:tplc="18090001" w:tentative="1">
+      <w:start w:val="1"/>
+      <w:numFmt w:val="bullet"/>
+      <w:lvlText w:val=""/>
+      <w:lvlJc w:val="left"/>
+      <w:pPr>
+        <w:ind w:left="5760" w:hanging="360"/>
+      </w:pPr>
+      <w:rPr>
+        <w:rFonts w:ascii="Symbol" w:hAnsi="Symbol" w:hint="default"/>
+      </w:rPr>
+    </w:lvl>
+    <w:lvl w:ilvl="7" w:tplc="18090003" w:tentative="1">
+      <w:start w:val="1"/>
+      <w:numFmt w:val="bullet"/>
+      <w:lvlText w:val="o"/>
+      <w:lvlJc w:val="left"/>
+      <w:pPr>
+        <w:ind w:left="6480" w:hanging="360"/>
+      </w:pPr>
+      <w:rPr>
+        <w:rFonts w:ascii="Courier New" w:hAnsi="Courier New" w:cs="Courier New" w:hint="default"/>
+      </w:rPr>
+    </w:lvl>
+    <w:lvl w:ilvl="8" w:tplc="18090005" w:tentative="1">
+      <w:start w:val="1"/>
+      <w:numFmt w:val="bullet"/>
+      <w:lvlText w:val=""/>
+      <w:lvlJc w:val="left"/>
+      <w:pPr>
+        <w:ind w:left="7200" w:hanging="360"/>
       </w:pPr>
       <w:rPr>
         <w:rFonts w:ascii="Wingdings" w:hAnsi="Wingdings" w:hint="default"/>
@@ -2813,6 +3021,9 @@
   </w:num>
   <w:num w:numId="11">
     <w:abstractNumId w:val="6"/>
+  </w:num>
+  <w:num w:numId="12">
+    <w:abstractNumId w:val="11"/>
   </w:num>
 </w:numbering>
 </file>
@@ -3889,4 +4100,16 @@
   <a:objectDefaults/>
   <a:extraClrSchemeLst/>
 </a:theme>
+</file>
+
+<file path=customXml/item1.xml><?xml version="1.0" encoding="utf-8"?>
+<b:Sources xmlns:b="http://schemas.openxmlformats.org/officeDocument/2006/bibliography" xmlns="http://schemas.openxmlformats.org/officeDocument/2006/bibliography" SelectedStyle="\APA.XSL" StyleName="APA Fifth Edition"/>
+</file>
+
+<file path=customXml/itemProps1.xml><?xml version="1.0" encoding="utf-8"?>
+<ds:datastoreItem xmlns:ds="http://schemas.openxmlformats.org/officeDocument/2006/customXml" ds:itemID="{B7BA68F5-D659-4BF0-8AD5-33011C795752}">
+  <ds:schemaRefs>
+    <ds:schemaRef ds:uri="http://schemas.openxmlformats.org/officeDocument/2006/bibliography"/>
+  </ds:schemaRefs>
+</ds:datastoreItem>
 </file>
</xml_diff>

<commit_message>
Added some comments to specs proposal
Added a few comments to Data Model section and to Data Manipulation
section. There is a few possible datasets on demographics that we could
look at adding to our electoral datasets.
</commit_message>
<xml_diff>
--- a/documentation/Specs-proposal.docx
+++ b/documentation/Specs-proposal.docx
@@ -1273,6 +1273,38 @@
     </w:p>
     <w:p>
       <w:pPr>
+        <w:jc w:val="left"/>
+        <w:rPr>
+          <w:sz w:val="22"/>
+          <w:szCs w:val="22"/>
+        </w:rPr>
+      </w:pPr>
+      <w:r>
+        <w:rPr>
+          <w:sz w:val="22"/>
+          <w:szCs w:val="22"/>
+        </w:rPr>
+        <w:t xml:space="preserve">(For this data modeling section I think we need to also look at data types and relationships in this section e.g. Zip code is a string, long/lat is a float, candidates has one </w:t>
+      </w:r>
+      <w:proofErr w:type="spellStart"/>
+      <w:r>
+        <w:rPr>
+          <w:sz w:val="22"/>
+          <w:szCs w:val="22"/>
+        </w:rPr>
+        <w:t>to</w:t>
+      </w:r>
+      <w:proofErr w:type="spellEnd"/>
+      <w:r>
+        <w:rPr>
+          <w:sz w:val="22"/>
+          <w:szCs w:val="22"/>
+        </w:rPr>
+        <w:t xml:space="preserve"> many relationship to contributors )</w:t>
+      </w:r>
+    </w:p>
+    <w:p>
+      <w:pPr>
         <w:pStyle w:val="Heading2"/>
         <w:numPr>
           <w:ilvl w:val="0"/>
@@ -1345,7 +1377,8 @@
         </w:numPr>
       </w:pPr>
       <w:r>
-        <w:t>Xxx</w:t>
+        <w:lastRenderedPageBreak/>
+        <w:t xml:space="preserve">Calculations might be made once the data is extracted e.g. get total sum of contributions made to a specific candidate </w:t>
       </w:r>
     </w:p>
     <w:p>
@@ -1357,7 +1390,7 @@
         </w:numPr>
       </w:pPr>
       <w:r>
-        <w:t>Xxx</w:t>
+        <w:t>Calculate what the winning candidate had to spend in 2006 compared to 2010, &amp; adjust both figures for inflation.</w:t>
       </w:r>
     </w:p>
     <w:p>
@@ -1368,11 +1401,96 @@
           <w:numId w:val="12"/>
         </w:numPr>
       </w:pPr>
+      <w:r>
+        <w:t>Calculate the sum totals by contributors</w:t>
+      </w:r>
+      <w:r>
+        <w:t xml:space="preserve"> or by postcode area – can we cross reference this against any other dataset/register – see if we can identify possible lobbyists.</w:t>
+      </w:r>
+      <w:r>
+        <w:t xml:space="preserve"> </w:t>
+      </w:r>
+    </w:p>
+    <w:p>
+      <w:pPr>
+        <w:pStyle w:val="ListParagraph"/>
+        <w:numPr>
+          <w:ilvl w:val="0"/>
+          <w:numId w:val="12"/>
+        </w:numPr>
+      </w:pPr>
+      <w:r>
+        <w:t>Calculate total contributions for a given set of post codes by summing, &amp; then calculate the maximum value &amp; the minimum value, then calculate the appropriate radius for a circle to be placed on a map at the coordinates of the postcode, the radius being proportional to the value of the contribution – the results could be used for a data-</w:t>
+      </w:r>
       <w:proofErr w:type="spellStart"/>
       <w:r>
-        <w:t>xxxxx</w:t>
+        <w:t>visualisation</w:t>
       </w:r>
       <w:proofErr w:type="spellEnd"/>
+    </w:p>
+    <w:p>
+      <w:pPr>
+        <w:pStyle w:val="ListParagraph"/>
+        <w:numPr>
+          <w:ilvl w:val="0"/>
+          <w:numId w:val="12"/>
+        </w:numPr>
+      </w:pPr>
+      <w:r>
+        <w:t>Maybe look at adding data from Canadian census to</w:t>
+      </w:r>
+      <w:r>
+        <w:t xml:space="preserve"> get a demographic</w:t>
+      </w:r>
+      <w:r>
+        <w:t xml:space="preserve"> profile for a given ward,  e.g. ethnic</w:t>
+      </w:r>
+      <w:r>
+        <w:t xml:space="preserve">/age/household/income/education/poverty rates </w:t>
+      </w:r>
+      <w:r>
+        <w:t>– there might be something here:</w:t>
+      </w:r>
+      <w:r>
+        <w:t xml:space="preserve"> </w:t>
+      </w:r>
+      <w:hyperlink r:id="rId9" w:history="1">
+        <w:r>
+          <w:rPr>
+            <w:rStyle w:val="Hyperlink"/>
+          </w:rPr>
+          <w:t>http://datalib.chass.utoronto.ca/codebooks/cstdli/pccf_how.htm</w:t>
+        </w:r>
+      </w:hyperlink>
+      <w:r>
+        <w:t xml:space="preserve"> and also here:</w:t>
+      </w:r>
+      <w:r>
+        <w:br/>
+      </w:r>
+      <w:hyperlink r:id="rId10" w:history="1">
+        <w:r>
+          <w:rPr>
+            <w:rStyle w:val="Hyperlink"/>
+          </w:rPr>
+          <w:t>http://www.toronto.ca/wards2000/ward1.htm</w:t>
+        </w:r>
+      </w:hyperlink>
+    </w:p>
+    <w:p>
+      <w:pPr>
+        <w:pStyle w:val="ListParagraph"/>
+        <w:numPr>
+          <w:ilvl w:val="0"/>
+          <w:numId w:val="12"/>
+        </w:numPr>
+      </w:pPr>
+      <w:r>
+        <w:rPr>
+          <w:b/>
+        </w:rPr>
+        <w:t>This whole section is carrying out arithmetical type calculations on the returned data before releasing it for output – the business logic</w:t>
+      </w:r>
     </w:p>
     <w:p>
       <w:pPr>
@@ -1383,33 +1501,51 @@
         </w:numPr>
       </w:pPr>
       <w:r>
+        <w:t>Design interface to the database – (</w:t>
+      </w:r>
+      <w:r>
+        <w:t>ASP MVC</w:t>
+      </w:r>
+      <w:r>
+        <w:t>)</w:t>
+      </w:r>
+    </w:p>
+    <w:p>
+      <w:pPr>
+        <w:pStyle w:val="ListParagraph"/>
+        <w:numPr>
+          <w:ilvl w:val="0"/>
+          <w:numId w:val="13"/>
+        </w:numPr>
+      </w:pPr>
+      <w:r>
+        <w:t>Interface required allowing the website Admin to load the raw initial dataset into the database, similar to attachment to an email. This will be a rare/once off function</w:t>
+      </w:r>
+    </w:p>
+    <w:p>
+      <w:pPr>
+        <w:pStyle w:val="ListParagraph"/>
+        <w:numPr>
+          <w:ilvl w:val="0"/>
+          <w:numId w:val="13"/>
+        </w:numPr>
+      </w:pPr>
+      <w:r>
+        <w:t>Admin will require a login but not the API users, perhaps they may need an API key for access &amp; logging usage – this might complicate things though?</w:t>
+      </w:r>
+    </w:p>
+    <w:p>
+      <w:pPr>
+        <w:pStyle w:val="ListParagraph"/>
+        <w:numPr>
+          <w:ilvl w:val="0"/>
+          <w:numId w:val="13"/>
+        </w:numPr>
+      </w:pPr>
+      <w:r>
         <w:lastRenderedPageBreak/>
-        <w:t>Design interface to the database – (</w:t>
-      </w:r>
-      <w:r>
-        <w:t>ASP MVC</w:t>
-      </w:r>
-      <w:r>
-        <w:t>)</w:t>
-      </w:r>
-    </w:p>
-    <w:p>
-      <w:proofErr w:type="gramStart"/>
-      <w:r>
-        <w:t>TBD</w:t>
-      </w:r>
-      <w:r>
-        <w:t xml:space="preserve"> or </w:t>
-      </w:r>
-      <w:proofErr w:type="spellStart"/>
-      <w:r>
-        <w:t>webpages</w:t>
-      </w:r>
-      <w:proofErr w:type="spellEnd"/>
-      <w:r>
-        <w:t>???</w:t>
-      </w:r>
-      <w:proofErr w:type="gramEnd"/>
+        <w:t xml:space="preserve">Simple CRUD functionality required for Admin </w:t>
+      </w:r>
     </w:p>
     <w:p>
       <w:pPr>
@@ -1433,6 +1569,11 @@
       </w:r>
     </w:p>
     <w:p>
+      <w:r>
+        <w:t>(I think we don’t need to get too complicated here, to start with at least this is going to demonstrate that we can extract specific chunks of data from the DB using the API – so simply a list of report choices, e.g. “Print table of what candidate received the most contributions” &amp; tick box for format; CSV, PDF or HTML table.)</w:t>
+      </w:r>
+    </w:p>
+    <w:p>
       <w:pPr>
         <w:pStyle w:val="ListParagraph"/>
         <w:numPr>
@@ -1458,6 +1599,13 @@
         </w:rPr>
         <w:t xml:space="preserve"> – do we need login?</w:t>
       </w:r>
+      <w:r>
+        <w:rPr>
+          <w:sz w:val="22"/>
+          <w:szCs w:val="22"/>
+        </w:rPr>
+        <w:t xml:space="preserve"> </w:t>
+      </w:r>
     </w:p>
     <w:p>
       <w:pPr>
@@ -1554,10 +1702,15 @@
         <w:jc w:val="left"/>
       </w:pPr>
     </w:p>
+    <w:p>
+      <w:pPr>
+        <w:jc w:val="left"/>
+      </w:pPr>
+    </w:p>
     <w:sectPr>
-      <w:headerReference w:type="default" r:id="rId9"/>
-      <w:headerReference w:type="first" r:id="rId10"/>
-      <w:footerReference w:type="first" r:id="rId11"/>
+      <w:headerReference w:type="default" r:id="rId11"/>
+      <w:headerReference w:type="first" r:id="rId12"/>
+      <w:footerReference w:type="first" r:id="rId13"/>
       <w:pgSz w:w="12240" w:h="15840" w:code="1"/>
       <w:pgMar w:top="1440" w:right="1797" w:bottom="1440" w:left="1797" w:header="709" w:footer="709" w:gutter="0"/>
       <w:cols w:space="708"/>
@@ -1710,7 +1863,7 @@
   <w:abstractNum w:abstractNumId="0">
     <w:nsid w:val="17FB3366"/>
     <w:multiLevelType w:val="hybridMultilevel"/>
-    <w:tmpl w:val="10642C1E"/>
+    <w:tmpl w:val="07F8F6D8"/>
     <w:lvl w:ilvl="0" w:tplc="1809000F">
       <w:start w:val="1"/>
       <w:numFmt w:val="decimal"/>
@@ -2987,6 +3140,95 @@
       <w:rPr>
         <w:rFonts w:ascii="Wingdings" w:hAnsi="Wingdings" w:hint="default"/>
       </w:rPr>
+    </w:lvl>
+  </w:abstractNum>
+  <w:abstractNum w:abstractNumId="12">
+    <w:nsid w:val="79EF26A7"/>
+    <w:multiLevelType w:val="hybridMultilevel"/>
+    <w:tmpl w:val="024EA9FA"/>
+    <w:lvl w:ilvl="0" w:tplc="18090001">
+      <w:start w:val="1"/>
+      <w:numFmt w:val="bullet"/>
+      <w:lvlText w:val=""/>
+      <w:lvlJc w:val="left"/>
+      <w:pPr>
+        <w:ind w:left="720" w:hanging="360"/>
+      </w:pPr>
+      <w:rPr>
+        <w:rFonts w:ascii="Symbol" w:hAnsi="Symbol" w:hint="default"/>
+      </w:rPr>
+    </w:lvl>
+    <w:lvl w:ilvl="1" w:tplc="18090019" w:tentative="1">
+      <w:start w:val="1"/>
+      <w:numFmt w:val="lowerLetter"/>
+      <w:lvlText w:val="%2."/>
+      <w:lvlJc w:val="left"/>
+      <w:pPr>
+        <w:ind w:left="1440" w:hanging="360"/>
+      </w:pPr>
+    </w:lvl>
+    <w:lvl w:ilvl="2" w:tplc="1809001B" w:tentative="1">
+      <w:start w:val="1"/>
+      <w:numFmt w:val="lowerRoman"/>
+      <w:lvlText w:val="%3."/>
+      <w:lvlJc w:val="right"/>
+      <w:pPr>
+        <w:ind w:left="2160" w:hanging="180"/>
+      </w:pPr>
+    </w:lvl>
+    <w:lvl w:ilvl="3" w:tplc="1809000F" w:tentative="1">
+      <w:start w:val="1"/>
+      <w:numFmt w:val="decimal"/>
+      <w:lvlText w:val="%4."/>
+      <w:lvlJc w:val="left"/>
+      <w:pPr>
+        <w:ind w:left="2880" w:hanging="360"/>
+      </w:pPr>
+    </w:lvl>
+    <w:lvl w:ilvl="4" w:tplc="18090019" w:tentative="1">
+      <w:start w:val="1"/>
+      <w:numFmt w:val="lowerLetter"/>
+      <w:lvlText w:val="%5."/>
+      <w:lvlJc w:val="left"/>
+      <w:pPr>
+        <w:ind w:left="3600" w:hanging="360"/>
+      </w:pPr>
+    </w:lvl>
+    <w:lvl w:ilvl="5" w:tplc="1809001B" w:tentative="1">
+      <w:start w:val="1"/>
+      <w:numFmt w:val="lowerRoman"/>
+      <w:lvlText w:val="%6."/>
+      <w:lvlJc w:val="right"/>
+      <w:pPr>
+        <w:ind w:left="4320" w:hanging="180"/>
+      </w:pPr>
+    </w:lvl>
+    <w:lvl w:ilvl="6" w:tplc="1809000F" w:tentative="1">
+      <w:start w:val="1"/>
+      <w:numFmt w:val="decimal"/>
+      <w:lvlText w:val="%7."/>
+      <w:lvlJc w:val="left"/>
+      <w:pPr>
+        <w:ind w:left="5040" w:hanging="360"/>
+      </w:pPr>
+    </w:lvl>
+    <w:lvl w:ilvl="7" w:tplc="18090019" w:tentative="1">
+      <w:start w:val="1"/>
+      <w:numFmt w:val="lowerLetter"/>
+      <w:lvlText w:val="%8."/>
+      <w:lvlJc w:val="left"/>
+      <w:pPr>
+        <w:ind w:left="5760" w:hanging="360"/>
+      </w:pPr>
+    </w:lvl>
+    <w:lvl w:ilvl="8" w:tplc="1809001B" w:tentative="1">
+      <w:start w:val="1"/>
+      <w:numFmt w:val="lowerRoman"/>
+      <w:lvlText w:val="%9."/>
+      <w:lvlJc w:val="right"/>
+      <w:pPr>
+        <w:ind w:left="6480" w:hanging="180"/>
+      </w:pPr>
     </w:lvl>
   </w:abstractNum>
   <w:num w:numId="1">
@@ -3024,6 +3266,9 @@
   </w:num>
   <w:num w:numId="12">
     <w:abstractNumId w:val="11"/>
+  </w:num>
+  <w:num w:numId="13">
+    <w:abstractNumId w:val="12"/>
   </w:num>
 </w:numbering>
 </file>
@@ -4107,7 +4352,7 @@
 </file>
 
 <file path=customXml/itemProps1.xml><?xml version="1.0" encoding="utf-8"?>
-<ds:datastoreItem xmlns:ds="http://schemas.openxmlformats.org/officeDocument/2006/customXml" ds:itemID="{B7BA68F5-D659-4BF0-8AD5-33011C795752}">
+<ds:datastoreItem xmlns:ds="http://schemas.openxmlformats.org/officeDocument/2006/customXml" ds:itemID="{10694222-A900-4912-BDA3-1A87A398068C}">
   <ds:schemaRefs>
     <ds:schemaRef ds:uri="http://schemas.openxmlformats.org/officeDocument/2006/bibliography"/>
   </ds:schemaRefs>

</xml_diff>